<commit_message>
added up to date multisim files and Docx
</commit_message>
<xml_diff>
--- a/project_report.docx
+++ b/project_report.docx
@@ -1,6 +1,6 @@
 
 <file path=word/document.xml><?xml version="1.0" encoding="utf-8"?>
-<w:document xmlns:wpc="http://schemas.microsoft.com/office/word/2010/wordprocessingCanvas" xmlns:mo="http://schemas.microsoft.com/office/mac/office/2008/main" xmlns:mc="http://schemas.openxmlformats.org/markup-compatibility/2006" xmlns:mv="urn:schemas-microsoft-com:mac:vml" xmlns:o="urn:schemas-microsoft-com:office:office" xmlns:r="http://schemas.openxmlformats.org/officeDocument/2006/relationships" xmlns:m="http://schemas.openxmlformats.org/officeDocument/2006/math" xmlns:v="urn:schemas-microsoft-com:vml" xmlns:wp14="http://schemas.microsoft.com/office/word/2010/wordprocessingDrawing" xmlns:wp="http://schemas.openxmlformats.org/drawingml/2006/wordprocessingDrawing" xmlns:w10="urn:schemas-microsoft-com:office:word" xmlns:w="http://schemas.openxmlformats.org/wordprocessingml/2006/main" xmlns:w14="http://schemas.microsoft.com/office/word/2010/wordml" xmlns:w15="http://schemas.microsoft.com/office/word/2012/wordml" xmlns:wpg="http://schemas.microsoft.com/office/word/2010/wordprocessingGroup" xmlns:wpi="http://schemas.microsoft.com/office/word/2010/wordprocessingInk" xmlns:wne="http://schemas.microsoft.com/office/word/2006/wordml" xmlns:wps="http://schemas.microsoft.com/office/word/2010/wordprocessingShape" mc:Ignorable="w14 w15 wp14">
+<w:document xmlns:wpc="http://schemas.microsoft.com/office/word/2010/wordprocessingCanvas" xmlns:mc="http://schemas.openxmlformats.org/markup-compatibility/2006" xmlns:o="urn:schemas-microsoft-com:office:office" xmlns:r="http://schemas.openxmlformats.org/officeDocument/2006/relationships" xmlns:m="http://schemas.openxmlformats.org/officeDocument/2006/math" xmlns:v="urn:schemas-microsoft-com:vml" xmlns:wp14="http://schemas.microsoft.com/office/word/2010/wordprocessingDrawing" xmlns:wp="http://schemas.openxmlformats.org/drawingml/2006/wordprocessingDrawing" xmlns:w10="urn:schemas-microsoft-com:office:word" xmlns:w="http://schemas.openxmlformats.org/wordprocessingml/2006/main" xmlns:w14="http://schemas.microsoft.com/office/word/2010/wordml" xmlns:w15="http://schemas.microsoft.com/office/word/2012/wordml" xmlns:wpg="http://schemas.microsoft.com/office/word/2010/wordprocessingGroup" xmlns:wpi="http://schemas.microsoft.com/office/word/2010/wordprocessingInk" xmlns:wne="http://schemas.microsoft.com/office/word/2006/wordml" xmlns:wps="http://schemas.microsoft.com/office/word/2010/wordprocessingShape" mc:Ignorable="w14 w15 wp14">
   <w:body>
     <w:p>
       <w:pPr>
@@ -35,6 +35,7 @@
         <w:rPr>
           <w:noProof/>
           <w:sz w:val="36"/>
+          <w:lang w:val="en-GB" w:eastAsia="en-GB"/>
         </w:rPr>
         <w:drawing>
           <wp:anchor distT="0" distB="0" distL="114300" distR="114300" simplePos="0" relativeHeight="251666432" behindDoc="0" locked="0" layoutInCell="1" allowOverlap="1" wp14:anchorId="2087F3BF" wp14:editId="0CD40BA1">
@@ -60,7 +61,7 @@
                     <pic:cNvPicPr/>
                   </pic:nvPicPr>
                   <pic:blipFill rotWithShape="1">
-                    <a:blip r:embed="rId7" cstate="print">
+                    <a:blip r:embed="rId8" cstate="print">
                       <a:extLst>
                         <a:ext uri="{28A0092B-C50C-407E-A947-70E740481C1C}">
                           <a14:useLocalDpi xmlns:a14="http://schemas.microsoft.com/office/drawing/2010/main" val="0"/>
@@ -86,7 +87,7 @@
                         <a14:shadowObscured xmlns:a14="http://schemas.microsoft.com/office/drawing/2010/main"/>
                       </a:ext>
                       <a:ext uri="{FAA26D3D-D897-4be2-8F04-BA451C77F1D7}">
-                        <ma14:placeholderFlag xmlns:ma14="http://schemas.microsoft.com/office/mac/drawingml/2011/main"/>
+                        <ma14:placeholderFlag xmlns:ma14="http://schemas.microsoft.com/office/mac/drawingml/2011/main" xmlns:w="http://schemas.openxmlformats.org/wordprocessingml/2006/main" xmlns:w10="urn:schemas-microsoft-com:office:word" xmlns:v="urn:schemas-microsoft-com:vml" xmlns:o="urn:schemas-microsoft-com:office:office" xmlns:mv="urn:schemas-microsoft-com:mac:vml" xmlns:mo="http://schemas.microsoft.com/office/mac/office/2008/main" xmlns=""/>
                       </a:ext>
                     </a:extLst>
                   </pic:spPr>
@@ -796,15 +797,7 @@
     </w:p>
     <w:p>
       <w:r>
-        <w:t xml:space="preserve">Bruno </w:t>
-      </w:r>
-      <w:proofErr w:type="spellStart"/>
-      <w:r>
-        <w:t>Calogero</w:t>
-      </w:r>
-      <w:proofErr w:type="spellEnd"/>
-      <w:r>
-        <w:t xml:space="preserve"> </w:t>
+        <w:t xml:space="preserve">Bruno Calogero </w:t>
       </w:r>
       <w:r>
         <w:t>–</w:t>
@@ -818,15 +811,7 @@
     </w:p>
     <w:p>
       <w:r>
-        <w:t xml:space="preserve">Theo </w:t>
-      </w:r>
-      <w:proofErr w:type="spellStart"/>
-      <w:r>
-        <w:t>Velon</w:t>
-      </w:r>
-      <w:proofErr w:type="spellEnd"/>
-      <w:r>
-        <w:t xml:space="preserve"> – PCB Design</w:t>
+        <w:t>Theo Velon – PCB Design</w:t>
       </w:r>
     </w:p>
     <w:p>
@@ -839,6 +824,7 @@
       <w:r>
         <w:rPr>
           <w:noProof/>
+          <w:lang w:val="en-GB" w:eastAsia="en-GB"/>
         </w:rPr>
         <mc:AlternateContent>
           <mc:Choice Requires="wps">
@@ -929,7 +915,7 @@
               </wp:anchor>
             </w:drawing>
           </mc:Choice>
-          <mc:Fallback>
+          <mc:Fallback xmlns:mv="urn:schemas-microsoft-com:mac:vml" xmlns:mo="http://schemas.microsoft.com/office/mac/office/2008/main">
             <w:pict>
               <v:roundrect w14:anchorId="4A737A50" id="Rounded_x0020_Rectangle_x0020_19" o:spid="_x0000_s1026" style="position:absolute;margin-left:282.75pt;margin-top:273.6pt;width:53.7pt;height:35.45pt;z-index:251691008;visibility:visible;mso-wrap-style:square;mso-width-percent:0;mso-height-percent:0;mso-wrap-distance-left:9pt;mso-wrap-distance-top:0;mso-wrap-distance-right:9pt;mso-wrap-distance-bottom:0;mso-position-horizontal:absolute;mso-position-horizontal-relative:text;mso-position-vertical:absolute;mso-position-vertical-relative:text;mso-width-percent:0;mso-height-percent:0;mso-width-relative:margin;mso-height-relative:margin;v-text-anchor:middle" arcsize="10923f" o:gfxdata="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" fillcolor="#ffc000 [3207]" strokecolor="#7f5f00 [1607]" strokeweight="1pt">
                 <v:stroke joinstyle="miter"/>
@@ -960,6 +946,7 @@
       <w:r>
         <w:rPr>
           <w:noProof/>
+          <w:lang w:val="en-GB" w:eastAsia="en-GB"/>
         </w:rPr>
         <mc:AlternateContent>
           <mc:Choice Requires="wps">
@@ -1044,7 +1031,7 @@
               </wp:anchor>
             </w:drawing>
           </mc:Choice>
-          <mc:Fallback>
+          <mc:Fallback xmlns:mv="urn:schemas-microsoft-com:mac:vml" xmlns:mo="http://schemas.microsoft.com/office/mac/office/2008/main">
             <w:pict>
               <v:roundrect w14:anchorId="24117CB4" id="Rounded_x0020_Rectangle_x0020_13" o:spid="_x0000_s1027" style="position:absolute;margin-left:274pt;margin-top:210.9pt;width:1in;height:54pt;z-index:251678720;visibility:visible;mso-wrap-style:square;mso-wrap-distance-left:9pt;mso-wrap-distance-top:0;mso-wrap-distance-right:9pt;mso-wrap-distance-bottom:0;mso-position-horizontal:absolute;mso-position-horizontal-relative:text;mso-position-vertical:absolute;mso-position-vertical-relative:text;v-text-anchor:middle" arcsize="10923f" o:gfxdata="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" fillcolor="#ffc000 [3207]" strokecolor="#7f5f00 [1607]" strokeweight="1pt">
                 <v:stroke joinstyle="miter"/>
@@ -1072,11 +1059,10 @@
           </mc:Fallback>
         </mc:AlternateContent>
       </w:r>
-      <w:bookmarkStart w:id="0" w:name="_GoBack"/>
-      <w:bookmarkEnd w:id="0"/>
       <w:r>
         <w:rPr>
           <w:noProof/>
+          <w:lang w:val="en-GB" w:eastAsia="en-GB"/>
         </w:rPr>
         <mc:AlternateContent>
           <mc:Choice Requires="wps">
@@ -1167,7 +1153,7 @@
               </wp:anchor>
             </w:drawing>
           </mc:Choice>
-          <mc:Fallback>
+          <mc:Fallback xmlns:mv="urn:schemas-microsoft-com:mac:vml" xmlns:mo="http://schemas.microsoft.com/office/mac/office/2008/main">
             <w:pict>
               <v:roundrect w14:anchorId="29FFC1D3" id="Rounded_x0020_Rectangle_x0020_16" o:spid="_x0000_s1028" style="position:absolute;margin-left:130.05pt;margin-top:237.8pt;width:63.05pt;height:27.2pt;z-index:251684864;visibility:visible;mso-wrap-style:square;mso-width-percent:0;mso-height-percent:0;mso-wrap-distance-left:9pt;mso-wrap-distance-top:0;mso-wrap-distance-right:9pt;mso-wrap-distance-bottom:0;mso-position-horizontal:absolute;mso-position-horizontal-relative:text;mso-position-vertical:absolute;mso-position-vertical-relative:text;mso-width-percent:0;mso-height-percent:0;mso-width-relative:margin;mso-height-relative:margin;v-text-anchor:middle" arcsize="10923f" o:gfxdata="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" fillcolor="#ffc000 [3207]" strokecolor="#7f5f00 [1607]" strokeweight="1pt">
                 <v:stroke joinstyle="miter"/>
@@ -1198,6 +1184,7 @@
       <w:r>
         <w:rPr>
           <w:noProof/>
+          <w:lang w:val="en-GB" w:eastAsia="en-GB"/>
         </w:rPr>
         <mc:AlternateContent>
           <mc:Choice Requires="wps">
@@ -1288,7 +1275,7 @@
               </wp:anchor>
             </w:drawing>
           </mc:Choice>
-          <mc:Fallback>
+          <mc:Fallback xmlns:mv="urn:schemas-microsoft-com:mac:vml" xmlns:mo="http://schemas.microsoft.com/office/mac/office/2008/main">
             <w:pict>
               <v:roundrect w14:anchorId="4014260C" id="Rounded_x0020_Rectangle_x0020_17" o:spid="_x0000_s1029" style="position:absolute;margin-left:139.2pt;margin-top:282.75pt;width:53.7pt;height:35.45pt;z-index:251686912;visibility:visible;mso-wrap-style:square;mso-width-percent:0;mso-height-percent:0;mso-wrap-distance-left:9pt;mso-wrap-distance-top:0;mso-wrap-distance-right:9pt;mso-wrap-distance-bottom:0;mso-position-horizontal:absolute;mso-position-horizontal-relative:text;mso-position-vertical:absolute;mso-position-vertical-relative:text;mso-width-percent:0;mso-height-percent:0;mso-width-relative:margin;mso-height-relative:margin;v-text-anchor:middle" arcsize="10923f" o:gfxdata="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" fillcolor="#ffc000 [3207]" strokecolor="#7f5f00 [1607]" strokeweight="1pt">
                 <v:stroke joinstyle="miter"/>
@@ -1319,6 +1306,7 @@
       <w:r>
         <w:rPr>
           <w:noProof/>
+          <w:lang w:val="en-GB" w:eastAsia="en-GB"/>
         </w:rPr>
         <mc:AlternateContent>
           <mc:Choice Requires="wps">
@@ -1409,7 +1397,7 @@
               </wp:anchor>
             </w:drawing>
           </mc:Choice>
-          <mc:Fallback>
+          <mc:Fallback xmlns:mv="urn:schemas-microsoft-com:mac:vml" xmlns:mo="http://schemas.microsoft.com/office/mac/office/2008/main">
             <w:pict>
               <v:roundrect w14:anchorId="695B5562" id="Rounded_x0020_Rectangle_x0020_18" o:spid="_x0000_s1030" style="position:absolute;margin-left:400.05pt;margin-top:256.15pt;width:81.45pt;height:35.45pt;z-index:251688960;visibility:visible;mso-wrap-style:square;mso-width-percent:0;mso-height-percent:0;mso-wrap-distance-left:9pt;mso-wrap-distance-top:0;mso-wrap-distance-right:9pt;mso-wrap-distance-bottom:0;mso-position-horizontal:absolute;mso-position-horizontal-relative:text;mso-position-vertical:absolute;mso-position-vertical-relative:text;mso-width-percent:0;mso-height-percent:0;mso-width-relative:margin;mso-height-relative:margin;v-text-anchor:middle" arcsize="10923f" o:gfxdata="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" fillcolor="#ffc000 [3207]" strokecolor="#7f5f00 [1607]" strokeweight="1pt">
                 <v:stroke joinstyle="miter"/>
@@ -1440,6 +1428,7 @@
       <w:r>
         <w:rPr>
           <w:noProof/>
+          <w:lang w:val="en-GB" w:eastAsia="en-GB"/>
         </w:rPr>
         <mc:AlternateContent>
           <mc:Choice Requires="wps">
@@ -1530,7 +1519,7 @@
               </wp:anchor>
             </w:drawing>
           </mc:Choice>
-          <mc:Fallback>
+          <mc:Fallback xmlns:mv="urn:schemas-microsoft-com:mac:vml" xmlns:mo="http://schemas.microsoft.com/office/mac/office/2008/main">
             <w:pict>
               <v:roundrect w14:anchorId="45E43D92" id="Rounded_x0020_Rectangle_x0020_12" o:spid="_x0000_s1031" style="position:absolute;margin-left:4.1pt;margin-top:273.8pt;width:54.45pt;height:45.2pt;z-index:251676672;visibility:visible;mso-wrap-style:square;mso-width-percent:0;mso-height-percent:0;mso-wrap-distance-left:9pt;mso-wrap-distance-top:0;mso-wrap-distance-right:9pt;mso-wrap-distance-bottom:0;mso-position-horizontal:absolute;mso-position-horizontal-relative:text;mso-position-vertical:absolute;mso-position-vertical-relative:text;mso-width-percent:0;mso-height-percent:0;mso-width-relative:margin;mso-height-relative:margin;v-text-anchor:middle" arcsize="10923f" o:gfxdata="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" fillcolor="#ffc000 [3207]" strokecolor="#7f5f00 [1607]" strokeweight="1pt">
                 <v:stroke joinstyle="miter"/>
@@ -1561,6 +1550,7 @@
       <w:r>
         <w:rPr>
           <w:noProof/>
+          <w:lang w:val="en-GB" w:eastAsia="en-GB"/>
         </w:rPr>
         <mc:AlternateContent>
           <mc:Choice Requires="wps">
@@ -1651,7 +1641,7 @@
               </wp:anchor>
             </w:drawing>
           </mc:Choice>
-          <mc:Fallback>
+          <mc:Fallback xmlns:mv="urn:schemas-microsoft-com:mac:vml" xmlns:mo="http://schemas.microsoft.com/office/mac/office/2008/main">
             <w:pict>
               <v:roundrect w14:anchorId="13A64AE4" id="Rounded_x0020_Rectangle_x0020_11" o:spid="_x0000_s1032" style="position:absolute;margin-left:-14.4pt;margin-top:229.5pt;width:81.45pt;height:35.45pt;z-index:251674624;visibility:visible;mso-wrap-style:square;mso-width-percent:0;mso-height-percent:0;mso-wrap-distance-left:9pt;mso-wrap-distance-top:0;mso-wrap-distance-right:9pt;mso-wrap-distance-bottom:0;mso-position-horizontal:absolute;mso-position-horizontal-relative:text;mso-position-vertical:absolute;mso-position-vertical-relative:text;mso-width-percent:0;mso-height-percent:0;mso-width-relative:margin;mso-height-relative:margin;v-text-anchor:middle" arcsize="10923f" o:gfxdata="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" fillcolor="#ffc000 [3207]" strokecolor="#7f5f00 [1607]" strokeweight="1pt">
                 <v:stroke joinstyle="miter"/>
@@ -1682,6 +1672,7 @@
       <w:r>
         <w:rPr>
           <w:noProof/>
+          <w:lang w:val="en-GB" w:eastAsia="en-GB"/>
         </w:rPr>
         <mc:AlternateContent>
           <mc:Choice Requires="wps">
@@ -1766,7 +1757,7 @@
               </wp:anchor>
             </w:drawing>
           </mc:Choice>
-          <mc:Fallback>
+          <mc:Fallback xmlns:mv="urn:schemas-microsoft-com:mac:vml" xmlns:mo="http://schemas.microsoft.com/office/mac/office/2008/main">
             <w:pict>
               <v:roundrect w14:anchorId="392689F6" id="Rounded_x0020_Rectangle_x0020_14" o:spid="_x0000_s1033" style="position:absolute;margin-left:400.25pt;margin-top:193.25pt;width:1in;height:54pt;z-index:251680768;visibility:visible;mso-wrap-style:square;mso-wrap-distance-left:9pt;mso-wrap-distance-top:0;mso-wrap-distance-right:9pt;mso-wrap-distance-bottom:0;mso-position-horizontal:absolute;mso-position-horizontal-relative:text;mso-position-vertical:absolute;mso-position-vertical-relative:text;v-text-anchor:middle" arcsize="10923f" o:gfxdata="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" fillcolor="#ffc000 [3207]" strokecolor="#7f5f00 [1607]" strokeweight="1pt">
                 <v:stroke joinstyle="miter"/>
@@ -1797,6 +1788,7 @@
       <w:r>
         <w:rPr>
           <w:noProof/>
+          <w:lang w:val="en-GB" w:eastAsia="en-GB"/>
         </w:rPr>
         <mc:AlternateContent>
           <mc:Choice Requires="wps">
@@ -1851,7 +1843,7 @@
               </wp:anchor>
             </w:drawing>
           </mc:Choice>
-          <mc:Fallback>
+          <mc:Fallback xmlns:mv="urn:schemas-microsoft-com:mac:vml" xmlns:mo="http://schemas.microsoft.com/office/mac/office/2008/main">
             <w:pict>
               <v:shapetype w14:anchorId="787DBE17" id="_x0000_t32" coordsize="21600,21600" o:spt="32" o:oned="t" path="m0,0l21600,21600e" filled="f">
                 <v:path arrowok="t" fillok="f" o:connecttype="none"/>
@@ -1867,6 +1859,7 @@
       <w:r>
         <w:rPr>
           <w:noProof/>
+          <w:lang w:val="en-GB" w:eastAsia="en-GB"/>
         </w:rPr>
         <mc:AlternateContent>
           <mc:Choice Requires="wps">
@@ -1957,7 +1950,7 @@
               </wp:anchor>
             </w:drawing>
           </mc:Choice>
-          <mc:Fallback>
+          <mc:Fallback xmlns:mv="urn:schemas-microsoft-com:mac:vml" xmlns:mo="http://schemas.microsoft.com/office/mac/office/2008/main">
             <w:pict>
               <v:rect w14:anchorId="2849C323" id="Rectangle_x0020_6" o:spid="_x0000_s1034" style="position:absolute;margin-left:399.8pt;margin-top:31.15pt;width:108.3pt;height:63.2pt;z-index:251665408;visibility:visible;mso-wrap-style:square;mso-width-percent:0;mso-height-percent:0;mso-wrap-distance-left:9pt;mso-wrap-distance-top:0;mso-wrap-distance-right:9pt;mso-wrap-distance-bottom:0;mso-position-horizontal:absolute;mso-position-horizontal-relative:text;mso-position-vertical:absolute;mso-position-vertical-relative:text;mso-width-percent:0;mso-height-percent:0;mso-width-relative:margin;mso-height-relative:margin;v-text-anchor:middle" o:gfxdata="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" fillcolor="#5b9bd5 [3204]" strokecolor="#1f4d78 [1604]" strokeweight="1pt">
                 <v:textbox>
@@ -1987,6 +1980,7 @@
       <w:r>
         <w:rPr>
           <w:noProof/>
+          <w:lang w:val="en-GB" w:eastAsia="en-GB"/>
         </w:rPr>
         <mc:AlternateContent>
           <mc:Choice Requires="wps">
@@ -2077,7 +2071,7 @@
               </wp:anchor>
             </w:drawing>
           </mc:Choice>
-          <mc:Fallback>
+          <mc:Fallback xmlns:mv="urn:schemas-microsoft-com:mac:vml" xmlns:mo="http://schemas.microsoft.com/office/mac/office/2008/main">
             <w:pict>
               <v:rect w14:anchorId="6D9A839C" id="Rectangle_x0020_5" o:spid="_x0000_s1035" style="position:absolute;margin-left:246.7pt;margin-top:30.75pt;width:126.05pt;height:66.05pt;z-index:251663360;visibility:visible;mso-wrap-style:square;mso-width-percent:0;mso-height-percent:0;mso-wrap-distance-left:9pt;mso-wrap-distance-top:0;mso-wrap-distance-right:9pt;mso-wrap-distance-bottom:0;mso-position-horizontal:absolute;mso-position-horizontal-relative:text;mso-position-vertical:absolute;mso-position-vertical-relative:text;mso-width-percent:0;mso-height-percent:0;mso-width-relative:margin;mso-height-relative:margin;v-text-anchor:middle" o:gfxdata="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" fillcolor="#5b9bd5 [3204]" strokecolor="#1f4d78 [1604]" strokeweight="1pt">
                 <v:textbox>
@@ -2107,6 +2101,7 @@
       <w:r>
         <w:rPr>
           <w:noProof/>
+          <w:lang w:val="en-GB" w:eastAsia="en-GB"/>
         </w:rPr>
         <mc:AlternateContent>
           <mc:Choice Requires="wps">
@@ -2203,7 +2198,7 @@
               </wp:anchor>
             </w:drawing>
           </mc:Choice>
-          <mc:Fallback>
+          <mc:Fallback xmlns:mv="urn:schemas-microsoft-com:mac:vml" xmlns:mo="http://schemas.microsoft.com/office/mac/office/2008/main">
             <w:pict>
               <v:rect w14:anchorId="17A4D41D" id="Rectangle_x0020_4" o:spid="_x0000_s1036" style="position:absolute;margin-left:120.95pt;margin-top:26.45pt;width:108.3pt;height:67.5pt;z-index:251661312;visibility:visible;mso-wrap-style:square;mso-width-percent:0;mso-height-percent:0;mso-wrap-distance-left:9pt;mso-wrap-distance-top:0;mso-wrap-distance-right:9pt;mso-wrap-distance-bottom:0;mso-position-horizontal:absolute;mso-position-horizontal-relative:text;mso-position-vertical:absolute;mso-position-vertical-relative:text;mso-width-percent:0;mso-height-percent:0;mso-width-relative:margin;mso-height-relative:margin;v-text-anchor:middle" o:gfxdata="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" fillcolor="#5b9bd5 [3204]" strokecolor="#1f4d78 [1604]" strokeweight="1pt">
                 <v:textbox>
@@ -2239,6 +2234,7 @@
       <w:r>
         <w:rPr>
           <w:noProof/>
+          <w:lang w:val="en-GB" w:eastAsia="en-GB"/>
         </w:rPr>
         <mc:AlternateContent>
           <mc:Choice Requires="wps">
@@ -2293,7 +2289,7 @@
               </wp:anchor>
             </w:drawing>
           </mc:Choice>
-          <mc:Fallback>
+          <mc:Fallback xmlns:mv="urn:schemas-microsoft-com:mac:vml" xmlns:mo="http://schemas.microsoft.com/office/mac/office/2008/main">
             <w:pict>
               <v:shape w14:anchorId="18802CB6" id="Straight_x0020_Arrow_x0020_Connector_x0020_9" o:spid="_x0000_s1026" type="#_x0000_t32" style="position:absolute;margin-left:309.5pt;margin-top:129.95pt;width:0;height:63pt;z-index:251671552;visibility:visible;mso-wrap-style:square;mso-wrap-distance-left:9pt;mso-wrap-distance-top:0;mso-wrap-distance-right:9pt;mso-wrap-distance-bottom:0;mso-position-horizontal:absolute;mso-position-horizontal-relative:text;mso-position-vertical:absolute;mso-position-vertical-relative:text" o:gfxdata="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" strokecolor="#5b9bd5 [3204]" strokeweight=".5pt">
                 <v:stroke endarrow="block" joinstyle="miter"/>
@@ -2305,6 +2301,7 @@
       <w:r>
         <w:rPr>
           <w:noProof/>
+          <w:lang w:val="en-GB" w:eastAsia="en-GB"/>
         </w:rPr>
         <mc:AlternateContent>
           <mc:Choice Requires="wps">
@@ -2359,7 +2356,7 @@
               </wp:anchor>
             </w:drawing>
           </mc:Choice>
-          <mc:Fallback>
+          <mc:Fallback xmlns:mv="urn:schemas-microsoft-com:mac:vml" xmlns:mo="http://schemas.microsoft.com/office/mac/office/2008/main">
             <w:pict>
               <v:shape w14:anchorId="0189337E" id="Straight_x0020_Arrow_x0020_Connector_x0020_8" o:spid="_x0000_s1026" type="#_x0000_t32" style="position:absolute;margin-left:174.5pt;margin-top:138.95pt;width:0;height:63pt;z-index:251669504;visibility:visible;mso-wrap-style:square;mso-wrap-distance-left:9pt;mso-wrap-distance-top:0;mso-wrap-distance-right:9pt;mso-wrap-distance-bottom:0;mso-position-horizontal:absolute;mso-position-horizontal-relative:text;mso-position-vertical:absolute;mso-position-vertical-relative:text" o:gfxdata="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" strokecolor="#5b9bd5 [3204]" strokeweight=".5pt">
                 <v:stroke endarrow="block" joinstyle="miter"/>
@@ -2371,6 +2368,7 @@
       <w:r>
         <w:rPr>
           <w:noProof/>
+          <w:lang w:val="en-GB" w:eastAsia="en-GB"/>
         </w:rPr>
         <mc:AlternateContent>
           <mc:Choice Requires="wps">
@@ -2425,7 +2423,7 @@
               </wp:anchor>
             </w:drawing>
           </mc:Choice>
-          <mc:Fallback>
+          <mc:Fallback xmlns:mv="urn:schemas-microsoft-com:mac:vml" xmlns:mo="http://schemas.microsoft.com/office/mac/office/2008/main">
             <w:pict>
               <v:shape w14:anchorId="2C69F04B" id="Straight_x0020_Arrow_x0020_Connector_x0020_7" o:spid="_x0000_s1026" type="#_x0000_t32" style="position:absolute;margin-left:48.4pt;margin-top:162.6pt;width:0;height:63pt;z-index:251667456;visibility:visible;mso-wrap-style:square;mso-wrap-distance-left:9pt;mso-wrap-distance-top:0;mso-wrap-distance-right:9pt;mso-wrap-distance-bottom:0;mso-position-horizontal:absolute;mso-position-horizontal-relative:text;mso-position-vertical:absolute;mso-position-vertical-relative:text" o:gfxdata="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" strokecolor="#5b9bd5 [3204]" strokeweight=".5pt">
                 <v:stroke endarrow="block" joinstyle="miter"/>
@@ -2437,6 +2435,7 @@
       <w:r>
         <w:rPr>
           <w:noProof/>
+          <w:lang w:val="en-GB" w:eastAsia="en-GB"/>
         </w:rPr>
         <mc:AlternateContent>
           <mc:Choice Requires="wps">
@@ -2510,27 +2509,13 @@
                               <w:rPr>
                                 <w:lang w:val="en-GB"/>
                               </w:rPr>
-                              <w:t xml:space="preserve"> – EMG </w:t>
-                            </w:r>
-                            <w:proofErr w:type="gramStart"/>
-                            <w:r>
-                              <w:rPr>
-                                <w:lang w:val="en-GB"/>
-                              </w:rPr>
-                              <w:t xml:space="preserve">Sensor </w:t>
+                              <w:t xml:space="preserve"> – EMG Sensor </w:t>
                             </w:r>
                             <w:r>
                               <w:rPr>
                                 <w:lang w:val="en-GB"/>
                               </w:rPr>
-                              <w:t>,</w:t>
-                            </w:r>
-                            <w:proofErr w:type="gramEnd"/>
-                            <w:r>
-                              <w:rPr>
-                                <w:lang w:val="en-GB"/>
-                              </w:rPr>
-                              <w:t xml:space="preserve"> electrodes</w:t>
+                              <w:t>, electrodes</w:t>
                             </w:r>
                           </w:p>
                         </w:txbxContent>
@@ -2553,7 +2538,7 @@
               </wp:anchor>
             </w:drawing>
           </mc:Choice>
-          <mc:Fallback>
+          <mc:Fallback xmlns:mv="urn:schemas-microsoft-com:mac:vml" xmlns:mo="http://schemas.microsoft.com/office/mac/office/2008/main">
             <w:pict>
               <v:rect w14:anchorId="3E66FB4B" id="Rectangle_x0020_3" o:spid="_x0000_s1037" style="position:absolute;margin-left:-5.05pt;margin-top:26.8pt;width:108.3pt;height:108.9pt;z-index:251659264;visibility:visible;mso-wrap-style:square;mso-width-percent:0;mso-height-percent:0;mso-wrap-distance-left:9pt;mso-wrap-distance-top:0;mso-wrap-distance-right:9pt;mso-wrap-distance-bottom:0;mso-position-horizontal:absolute;mso-position-horizontal-relative:text;mso-position-vertical:absolute;mso-position-vertical-relative:text;mso-width-percent:0;mso-height-percent:0;mso-width-relative:margin;mso-height-relative:margin;v-text-anchor:middle" o:gfxdata="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" fillcolor="#5b9bd5 [3204]" strokecolor="#1f4d78 [1604]" strokeweight="1pt">
                 <v:textbox>
@@ -2607,8 +2592,321 @@
         </mc:AlternateContent>
       </w:r>
     </w:p>
+    <w:p/>
+    <w:p/>
+    <w:p/>
+    <w:p/>
+    <w:p/>
+    <w:p/>
+    <w:p/>
+    <w:p/>
+    <w:p/>
+    <w:p/>
+    <w:p/>
+    <w:p/>
+    <w:p/>
+    <w:p/>
+    <w:p/>
+    <w:p/>
+    <w:p/>
+    <w:p/>
+    <w:p>
+      <w:pPr>
+        <w:rPr>
+          <w:sz w:val="36"/>
+        </w:rPr>
+      </w:pPr>
+      <w:r>
+        <w:rPr>
+          <w:sz w:val="36"/>
+        </w:rPr>
+        <w:t>Problems/Solutions Resume</w:t>
+      </w:r>
+    </w:p>
+    <w:p>
+      <w:pPr>
+        <w:rPr>
+          <w:sz w:val="36"/>
+        </w:rPr>
+      </w:pPr>
+    </w:p>
+    <w:p>
+      <w:r>
+        <w:t>- Instrumentational amplifier stage</w:t>
+      </w:r>
+    </w:p>
+    <w:p>
+      <w:r>
+        <w:t xml:space="preserve">     Clipping due to wrong choice of rail voltage</w:t>
+      </w:r>
+      <w:r>
+        <w:t>.</w:t>
+      </w:r>
+      <w:r>
+        <w:t xml:space="preserve"> </w:t>
+      </w:r>
+      <w:r>
+        <w:t>(Solution: use 5V to -5V rail)</w:t>
+      </w:r>
+    </w:p>
+    <w:p>
+      <w:r>
+        <w:t xml:space="preserve">- High pass filter stage </w:t>
+      </w:r>
+    </w:p>
+    <w:p>
+      <w:r>
+        <w:t xml:space="preserve">    Choice of using a second order active High pass filter (add formulae’s used to calculate additional gain and explain the choice-&gt; mainly due to the presence of a steeper cut off high pass curve with efficient segregation of noisy low pass frequencies</w:t>
+      </w:r>
+      <w:r>
+        <w:t xml:space="preserve">. -40 </w:t>
+      </w:r>
+      <w:r>
+        <w:t>dB</w:t>
+      </w:r>
+      <w:r>
+        <w:t>/decade achieved with</w:t>
+      </w:r>
+      <w:r>
+        <w:t xml:space="preserve"> segregations up to around 50</w:t>
+      </w:r>
+      <w:r>
+        <w:t xml:space="preserve"> </w:t>
+      </w:r>
+      <w:r>
+        <w:t>Hz)</w:t>
+      </w:r>
+      <w:r>
+        <w:t>.</w:t>
+      </w:r>
+      <w:r>
+        <w:t xml:space="preserve"> (Solution: design second order high pass filter stage to eliminate low frequencies and offset)</w:t>
+      </w:r>
+    </w:p>
+    <w:p>
+      <w:r>
+        <w:t xml:space="preserve">-Rectifier </w:t>
+      </w:r>
+    </w:p>
+    <w:p>
+      <w:r>
+        <w:t xml:space="preserve">-Integrator </w:t>
+      </w:r>
+      <w:bookmarkStart w:id="0" w:name="_GoBack"/>
+      <w:bookmarkEnd w:id="0"/>
+    </w:p>
+    <w:p/>
+    <w:p/>
+    <w:p/>
+    <w:p>
+      <w:r>
+        <w:rPr>
+          <w:noProof/>
+        </w:rPr>
+        <w:lastRenderedPageBreak/>
+        <mc:AlternateContent>
+          <mc:Choice Requires="wps">
+            <w:drawing>
+              <wp:anchor distT="0" distB="0" distL="114300" distR="114300" simplePos="0" relativeHeight="251694080" behindDoc="0" locked="0" layoutInCell="1" allowOverlap="1" wp14:anchorId="32C151C6" wp14:editId="7A8A02A5">
+                <wp:simplePos x="0" y="0"/>
+                <wp:positionH relativeFrom="column">
+                  <wp:posOffset>142875</wp:posOffset>
+                </wp:positionH>
+                <wp:positionV relativeFrom="paragraph">
+                  <wp:posOffset>4048125</wp:posOffset>
+                </wp:positionV>
+                <wp:extent cx="5591810" cy="635"/>
+                <wp:effectExtent l="0" t="0" r="0" b="0"/>
+                <wp:wrapThrough wrapText="bothSides">
+                  <wp:wrapPolygon edited="0">
+                    <wp:start x="0" y="0"/>
+                    <wp:lineTo x="0" y="21600"/>
+                    <wp:lineTo x="21600" y="21600"/>
+                    <wp:lineTo x="21600" y="0"/>
+                  </wp:wrapPolygon>
+                </wp:wrapThrough>
+                <wp:docPr id="15" name="Text Box 15"/>
+                <wp:cNvGraphicFramePr/>
+                <a:graphic xmlns:a="http://schemas.openxmlformats.org/drawingml/2006/main">
+                  <a:graphicData uri="http://schemas.microsoft.com/office/word/2010/wordprocessingShape">
+                    <wps:wsp>
+                      <wps:cNvSpPr txBox="1"/>
+                      <wps:spPr>
+                        <a:xfrm>
+                          <a:off x="0" y="0"/>
+                          <a:ext cx="5591810" cy="635"/>
+                        </a:xfrm>
+                        <a:prstGeom prst="rect">
+                          <a:avLst/>
+                        </a:prstGeom>
+                        <a:solidFill>
+                          <a:prstClr val="white"/>
+                        </a:solidFill>
+                        <a:ln>
+                          <a:noFill/>
+                        </a:ln>
+                        <a:effectLst/>
+                      </wps:spPr>
+                      <wps:txbx>
+                        <w:txbxContent>
+                          <w:p>
+                            <w:pPr>
+                              <w:pStyle w:val="Caption"/>
+                              <w:rPr>
+                                <w:noProof/>
+                                <w:sz w:val="24"/>
+                                <w:szCs w:val="24"/>
+                              </w:rPr>
+                            </w:pPr>
+                            <w:r>
+                              <w:t xml:space="preserve">Figure </w:t>
+                            </w:r>
+                            <w:fldSimple w:instr=" SEQ Figure \* ARABIC ">
+                              <w:r>
+                                <w:rPr>
+                                  <w:noProof/>
+                                </w:rPr>
+                                <w:t>1</w:t>
+                              </w:r>
+                            </w:fldSimple>
+                            <w:r>
+                              <w:t>. AC sweep for the Second Order High Pass Filter</w:t>
+                            </w:r>
+                          </w:p>
+                        </w:txbxContent>
+                      </wps:txbx>
+                      <wps:bodyPr rot="0" spcFirstLastPara="0" vertOverflow="overflow" horzOverflow="overflow" vert="horz" wrap="square" lIns="0" tIns="0" rIns="0" bIns="0" numCol="1" spcCol="0" rtlCol="0" fromWordArt="0" anchor="t" anchorCtr="0" forceAA="0" compatLnSpc="1">
+                        <a:prstTxWarp prst="textNoShape">
+                          <a:avLst/>
+                        </a:prstTxWarp>
+                        <a:spAutoFit/>
+                      </wps:bodyPr>
+                    </wps:wsp>
+                  </a:graphicData>
+                </a:graphic>
+              </wp:anchor>
+            </w:drawing>
+          </mc:Choice>
+          <mc:Fallback>
+            <w:pict>
+              <v:shapetype w14:anchorId="32C151C6" id="_x0000_t202" coordsize="21600,21600" o:spt="202" path="m,l,21600r21600,l21600,xe">
+                <v:stroke joinstyle="miter"/>
+                <v:path gradientshapeok="t" o:connecttype="rect"/>
+              </v:shapetype>
+              <v:shape id="Text Box 15" o:spid="_x0000_s1038" type="#_x0000_t202" style="position:absolute;margin-left:11.25pt;margin-top:318.75pt;width:440.3pt;height:.05pt;z-index:251694080;visibility:visible;mso-wrap-style:square;mso-wrap-distance-left:9pt;mso-wrap-distance-top:0;mso-wrap-distance-right:9pt;mso-wrap-distance-bottom:0;mso-position-horizontal:absolute;mso-position-horizontal-relative:text;mso-position-vertical:absolute;mso-position-vertical-relative:text;v-text-anchor:top" o:gfxdata="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" stroked="f">
+                <v:textbox style="mso-fit-shape-to-text:t" inset="0,0,0,0">
+                  <w:txbxContent>
+                    <w:p>
+                      <w:pPr>
+                        <w:pStyle w:val="Caption"/>
+                        <w:rPr>
+                          <w:noProof/>
+                          <w:sz w:val="24"/>
+                          <w:szCs w:val="24"/>
+                        </w:rPr>
+                      </w:pPr>
+                      <w:r>
+                        <w:t xml:space="preserve">Figure </w:t>
+                      </w:r>
+                      <w:fldSimple w:instr=" SEQ Figure \* ARABIC ">
+                        <w:r>
+                          <w:rPr>
+                            <w:noProof/>
+                          </w:rPr>
+                          <w:t>1</w:t>
+                        </w:r>
+                      </w:fldSimple>
+                      <w:r>
+                        <w:t>. AC sweep for the Second Order High Pass Filter</w:t>
+                      </w:r>
+                    </w:p>
+                  </w:txbxContent>
+                </v:textbox>
+                <w10:wrap type="through"/>
+              </v:shape>
+            </w:pict>
+          </mc:Fallback>
+        </mc:AlternateContent>
+      </w:r>
+      <w:r>
+        <w:rPr>
+          <w:noProof/>
+          <w:lang w:val="en-GB" w:eastAsia="en-GB"/>
+        </w:rPr>
+        <w:drawing>
+          <wp:anchor distT="0" distB="0" distL="114300" distR="114300" simplePos="0" relativeHeight="251692032" behindDoc="0" locked="0" layoutInCell="1" allowOverlap="1" wp14:anchorId="7559927C" wp14:editId="6B12A1CC">
+            <wp:simplePos x="0" y="0"/>
+            <wp:positionH relativeFrom="margin">
+              <wp:posOffset>142875</wp:posOffset>
+            </wp:positionH>
+            <wp:positionV relativeFrom="paragraph">
+              <wp:posOffset>104775</wp:posOffset>
+            </wp:positionV>
+            <wp:extent cx="5591810" cy="3886200"/>
+            <wp:effectExtent l="0" t="0" r="8890" b="0"/>
+            <wp:wrapThrough wrapText="bothSides">
+              <wp:wrapPolygon edited="0">
+                <wp:start x="0" y="0"/>
+                <wp:lineTo x="0" y="21494"/>
+                <wp:lineTo x="21561" y="21494"/>
+                <wp:lineTo x="21561" y="0"/>
+                <wp:lineTo x="0" y="0"/>
+              </wp:wrapPolygon>
+            </wp:wrapThrough>
+            <wp:docPr id="1" name="Picture 1" descr="https://i.gyazo.com/cd19476b27b98ab90fc1949c3c8212e2.png"/>
+            <wp:cNvGraphicFramePr>
+              <a:graphicFrameLocks xmlns:a="http://schemas.openxmlformats.org/drawingml/2006/main" noChangeAspect="1"/>
+            </wp:cNvGraphicFramePr>
+            <a:graphic xmlns:a="http://schemas.openxmlformats.org/drawingml/2006/main">
+              <a:graphicData uri="http://schemas.openxmlformats.org/drawingml/2006/picture">
+                <pic:pic xmlns:pic="http://schemas.openxmlformats.org/drawingml/2006/picture">
+                  <pic:nvPicPr>
+                    <pic:cNvPr id="0" name="Picture 1" descr="https://i.gyazo.com/cd19476b27b98ab90fc1949c3c8212e2.png"/>
+                    <pic:cNvPicPr>
+                      <a:picLocks noChangeAspect="1" noChangeArrowheads="1"/>
+                    </pic:cNvPicPr>
+                  </pic:nvPicPr>
+                  <pic:blipFill>
+                    <a:blip r:embed="rId9" cstate="print">
+                      <a:extLst>
+                        <a:ext uri="{28A0092B-C50C-407E-A947-70E740481C1C}">
+                          <a14:useLocalDpi xmlns:a14="http://schemas.microsoft.com/office/drawing/2010/main" val="0"/>
+                        </a:ext>
+                      </a:extLst>
+                    </a:blip>
+                    <a:srcRect/>
+                    <a:stretch>
+                      <a:fillRect/>
+                    </a:stretch>
+                  </pic:blipFill>
+                  <pic:spPr bwMode="auto">
+                    <a:xfrm>
+                      <a:off x="0" y="0"/>
+                      <a:ext cx="5591810" cy="3886200"/>
+                    </a:xfrm>
+                    <a:prstGeom prst="rect">
+                      <a:avLst/>
+                    </a:prstGeom>
+                    <a:noFill/>
+                    <a:ln>
+                      <a:noFill/>
+                    </a:ln>
+                  </pic:spPr>
+                </pic:pic>
+              </a:graphicData>
+            </a:graphic>
+            <wp14:sizeRelH relativeFrom="margin">
+              <wp14:pctWidth>0</wp14:pctWidth>
+            </wp14:sizeRelH>
+            <wp14:sizeRelV relativeFrom="margin">
+              <wp14:pctHeight>0</wp14:pctHeight>
+            </wp14:sizeRelV>
+          </wp:anchor>
+        </w:drawing>
+      </w:r>
+    </w:p>
     <w:sectPr>
-      <w:headerReference w:type="default" r:id="rId8"/>
+      <w:headerReference w:type="default" r:id="rId10"/>
       <w:pgSz w:w="11900" w:h="16840"/>
       <w:pgMar w:top="1440" w:right="1440" w:bottom="1440" w:left="1440" w:header="708" w:footer="708" w:gutter="0"/>
       <w:cols w:space="708"/>
@@ -2619,7 +2917,7 @@
 </file>
 
 <file path=word/endnotes.xml><?xml version="1.0" encoding="utf-8"?>
-<w:endnotes xmlns:wpc="http://schemas.microsoft.com/office/word/2010/wordprocessingCanvas" xmlns:mo="http://schemas.microsoft.com/office/mac/office/2008/main" xmlns:mc="http://schemas.openxmlformats.org/markup-compatibility/2006" xmlns:mv="urn:schemas-microsoft-com:mac:vml" xmlns:o="urn:schemas-microsoft-com:office:office" xmlns:r="http://schemas.openxmlformats.org/officeDocument/2006/relationships" xmlns:m="http://schemas.openxmlformats.org/officeDocument/2006/math" xmlns:v="urn:schemas-microsoft-com:vml" xmlns:wp14="http://schemas.microsoft.com/office/word/2010/wordprocessingDrawing" xmlns:wp="http://schemas.openxmlformats.org/drawingml/2006/wordprocessingDrawing" xmlns:w10="urn:schemas-microsoft-com:office:word" xmlns:w="http://schemas.openxmlformats.org/wordprocessingml/2006/main" xmlns:w14="http://schemas.microsoft.com/office/word/2010/wordml" xmlns:w15="http://schemas.microsoft.com/office/word/2012/wordml" xmlns:wpg="http://schemas.microsoft.com/office/word/2010/wordprocessingGroup" xmlns:wpi="http://schemas.microsoft.com/office/word/2010/wordprocessingInk" xmlns:wne="http://schemas.microsoft.com/office/word/2006/wordml" xmlns:wps="http://schemas.microsoft.com/office/word/2010/wordprocessingShape" mc:Ignorable="w14 w15 wp14">
+<w:endnotes xmlns:wpc="http://schemas.microsoft.com/office/word/2010/wordprocessingCanvas" xmlns:mc="http://schemas.openxmlformats.org/markup-compatibility/2006" xmlns:o="urn:schemas-microsoft-com:office:office" xmlns:r="http://schemas.openxmlformats.org/officeDocument/2006/relationships" xmlns:m="http://schemas.openxmlformats.org/officeDocument/2006/math" xmlns:v="urn:schemas-microsoft-com:vml" xmlns:wp14="http://schemas.microsoft.com/office/word/2010/wordprocessingDrawing" xmlns:wp="http://schemas.openxmlformats.org/drawingml/2006/wordprocessingDrawing" xmlns:w10="urn:schemas-microsoft-com:office:word" xmlns:w="http://schemas.openxmlformats.org/wordprocessingml/2006/main" xmlns:w14="http://schemas.microsoft.com/office/word/2010/wordml" xmlns:w15="http://schemas.microsoft.com/office/word/2012/wordml" xmlns:wpg="http://schemas.microsoft.com/office/word/2010/wordprocessingGroup" xmlns:wpi="http://schemas.microsoft.com/office/word/2010/wordprocessingInk" xmlns:wne="http://schemas.microsoft.com/office/word/2006/wordml" xmlns:wps="http://schemas.microsoft.com/office/word/2010/wordprocessingShape" mc:Ignorable="w14 w15 wp14">
   <w:endnote w:type="separator" w:id="-1">
     <w:p>
       <w:r>
@@ -2638,7 +2936,7 @@
 </file>
 
 <file path=word/footnotes.xml><?xml version="1.0" encoding="utf-8"?>
-<w:footnotes xmlns:wpc="http://schemas.microsoft.com/office/word/2010/wordprocessingCanvas" xmlns:mo="http://schemas.microsoft.com/office/mac/office/2008/main" xmlns:mc="http://schemas.openxmlformats.org/markup-compatibility/2006" xmlns:mv="urn:schemas-microsoft-com:mac:vml" xmlns:o="urn:schemas-microsoft-com:office:office" xmlns:r="http://schemas.openxmlformats.org/officeDocument/2006/relationships" xmlns:m="http://schemas.openxmlformats.org/officeDocument/2006/math" xmlns:v="urn:schemas-microsoft-com:vml" xmlns:wp14="http://schemas.microsoft.com/office/word/2010/wordprocessingDrawing" xmlns:wp="http://schemas.openxmlformats.org/drawingml/2006/wordprocessingDrawing" xmlns:w10="urn:schemas-microsoft-com:office:word" xmlns:w="http://schemas.openxmlformats.org/wordprocessingml/2006/main" xmlns:w14="http://schemas.microsoft.com/office/word/2010/wordml" xmlns:w15="http://schemas.microsoft.com/office/word/2012/wordml" xmlns:wpg="http://schemas.microsoft.com/office/word/2010/wordprocessingGroup" xmlns:wpi="http://schemas.microsoft.com/office/word/2010/wordprocessingInk" xmlns:wne="http://schemas.microsoft.com/office/word/2006/wordml" xmlns:wps="http://schemas.microsoft.com/office/word/2010/wordprocessingShape" mc:Ignorable="w14 w15 wp14">
+<w:footnotes xmlns:wpc="http://schemas.microsoft.com/office/word/2010/wordprocessingCanvas" xmlns:mc="http://schemas.openxmlformats.org/markup-compatibility/2006" xmlns:o="urn:schemas-microsoft-com:office:office" xmlns:r="http://schemas.openxmlformats.org/officeDocument/2006/relationships" xmlns:m="http://schemas.openxmlformats.org/officeDocument/2006/math" xmlns:v="urn:schemas-microsoft-com:vml" xmlns:wp14="http://schemas.microsoft.com/office/word/2010/wordprocessingDrawing" xmlns:wp="http://schemas.openxmlformats.org/drawingml/2006/wordprocessingDrawing" xmlns:w10="urn:schemas-microsoft-com:office:word" xmlns:w="http://schemas.openxmlformats.org/wordprocessingml/2006/main" xmlns:w14="http://schemas.microsoft.com/office/word/2010/wordml" xmlns:w15="http://schemas.microsoft.com/office/word/2012/wordml" xmlns:wpg="http://schemas.microsoft.com/office/word/2010/wordprocessingGroup" xmlns:wpi="http://schemas.microsoft.com/office/word/2010/wordprocessingInk" xmlns:wne="http://schemas.microsoft.com/office/word/2006/wordml" xmlns:wps="http://schemas.microsoft.com/office/word/2010/wordprocessingShape" mc:Ignorable="w14 w15 wp14">
   <w:footnote w:type="separator" w:id="-1">
     <w:p>
       <w:r>
@@ -2657,7 +2955,7 @@
 </file>
 
 <file path=word/header1.xml><?xml version="1.0" encoding="utf-8"?>
-<w:hdr xmlns:wpc="http://schemas.microsoft.com/office/word/2010/wordprocessingCanvas" xmlns:mo="http://schemas.microsoft.com/office/mac/office/2008/main" xmlns:mc="http://schemas.openxmlformats.org/markup-compatibility/2006" xmlns:mv="urn:schemas-microsoft-com:mac:vml" xmlns:o="urn:schemas-microsoft-com:office:office" xmlns:r="http://schemas.openxmlformats.org/officeDocument/2006/relationships" xmlns:m="http://schemas.openxmlformats.org/officeDocument/2006/math" xmlns:v="urn:schemas-microsoft-com:vml" xmlns:wp14="http://schemas.microsoft.com/office/word/2010/wordprocessingDrawing" xmlns:wp="http://schemas.openxmlformats.org/drawingml/2006/wordprocessingDrawing" xmlns:w10="urn:schemas-microsoft-com:office:word" xmlns:w="http://schemas.openxmlformats.org/wordprocessingml/2006/main" xmlns:w14="http://schemas.microsoft.com/office/word/2010/wordml" xmlns:w15="http://schemas.microsoft.com/office/word/2012/wordml" xmlns:wpg="http://schemas.microsoft.com/office/word/2010/wordprocessingGroup" xmlns:wpi="http://schemas.microsoft.com/office/word/2010/wordprocessingInk" xmlns:wne="http://schemas.microsoft.com/office/word/2006/wordml" xmlns:wps="http://schemas.microsoft.com/office/word/2010/wordprocessingShape" mc:Ignorable="w14 w15 wp14">
+<w:hdr xmlns:wpc="http://schemas.microsoft.com/office/word/2010/wordprocessingCanvas" xmlns:mc="http://schemas.openxmlformats.org/markup-compatibility/2006" xmlns:o="urn:schemas-microsoft-com:office:office" xmlns:r="http://schemas.openxmlformats.org/officeDocument/2006/relationships" xmlns:m="http://schemas.openxmlformats.org/officeDocument/2006/math" xmlns:v="urn:schemas-microsoft-com:vml" xmlns:wp14="http://schemas.microsoft.com/office/word/2010/wordprocessingDrawing" xmlns:wp="http://schemas.openxmlformats.org/drawingml/2006/wordprocessingDrawing" xmlns:w10="urn:schemas-microsoft-com:office:word" xmlns:w="http://schemas.openxmlformats.org/wordprocessingml/2006/main" xmlns:w14="http://schemas.microsoft.com/office/word/2010/wordml" xmlns:w15="http://schemas.microsoft.com/office/word/2012/wordml" xmlns:wpg="http://schemas.microsoft.com/office/word/2010/wordprocessingGroup" xmlns:wpi="http://schemas.microsoft.com/office/word/2010/wordprocessingInk" xmlns:wne="http://schemas.microsoft.com/office/word/2006/wordml" xmlns:wps="http://schemas.microsoft.com/office/word/2010/wordprocessingShape" mc:Ignorable="w14 w15 wp14">
   <w:p>
     <w:pPr>
       <w:pStyle w:val="Header"/>
@@ -2693,46 +2991,245 @@
         <w:u w:val="single"/>
         <w:lang w:val="en-GB"/>
       </w:rPr>
-      <w:t xml:space="preserve">Franky Saxena, Theo </w:t>
-    </w:r>
-    <w:proofErr w:type="spellStart"/>
-    <w:r>
-      <w:rPr>
-        <w:b/>
-        <w:u w:val="single"/>
-        <w:lang w:val="en-GB"/>
-      </w:rPr>
-      <w:t>Velon</w:t>
-    </w:r>
-    <w:proofErr w:type="spellEnd"/>
-    <w:r>
-      <w:rPr>
-        <w:b/>
-        <w:u w:val="single"/>
-        <w:lang w:val="en-GB"/>
-      </w:rPr>
-      <w:t xml:space="preserve">, Bruno </w:t>
-    </w:r>
-    <w:proofErr w:type="spellStart"/>
-    <w:r>
-      <w:rPr>
-        <w:b/>
-        <w:u w:val="single"/>
-        <w:lang w:val="en-GB"/>
-      </w:rPr>
-      <w:t>Calogero</w:t>
-    </w:r>
-    <w:proofErr w:type="spellEnd"/>
-    <w:r>
-      <w:rPr>
-        <w:b/>
-        <w:u w:val="single"/>
-        <w:lang w:val="en-GB"/>
-      </w:rPr>
-      <w:t>, Daniel Saul</w:t>
+      <w:t>Franky Saxena, Theo Velon, Bruno Calogero, Daniel Saul</w:t>
     </w:r>
   </w:p>
 </w:hdr>
+</file>
+
+<file path=word/numbering.xml><?xml version="1.0" encoding="utf-8"?>
+<w:numbering xmlns:wpc="http://schemas.microsoft.com/office/word/2010/wordprocessingCanvas" xmlns:mc="http://schemas.openxmlformats.org/markup-compatibility/2006" xmlns:o="urn:schemas-microsoft-com:office:office" xmlns:r="http://schemas.openxmlformats.org/officeDocument/2006/relationships" xmlns:m="http://schemas.openxmlformats.org/officeDocument/2006/math" xmlns:v="urn:schemas-microsoft-com:vml" xmlns:wp14="http://schemas.microsoft.com/office/word/2010/wordprocessingDrawing" xmlns:wp="http://schemas.openxmlformats.org/drawingml/2006/wordprocessingDrawing" xmlns:w10="urn:schemas-microsoft-com:office:word" xmlns:w="http://schemas.openxmlformats.org/wordprocessingml/2006/main" xmlns:w14="http://schemas.microsoft.com/office/word/2010/wordml" xmlns:w15="http://schemas.microsoft.com/office/word/2012/wordml" xmlns:wpg="http://schemas.microsoft.com/office/word/2010/wordprocessingGroup" xmlns:wpi="http://schemas.microsoft.com/office/word/2010/wordprocessingInk" xmlns:wne="http://schemas.microsoft.com/office/word/2006/wordml" xmlns:wps="http://schemas.microsoft.com/office/word/2010/wordprocessingShape" mc:Ignorable="w14 w15 wp14">
+  <w:abstractNum w:abstractNumId="0" w15:restartNumberingAfterBreak="0">
+    <w:nsid w:val="0CC7673F"/>
+    <w:multiLevelType w:val="hybridMultilevel"/>
+    <w:tmpl w:val="806C12FA"/>
+    <w:lvl w:ilvl="0" w:tplc="8D4ACA18">
+      <w:numFmt w:val="bullet"/>
+      <w:lvlText w:val="-"/>
+      <w:lvlJc w:val="left"/>
+      <w:pPr>
+        <w:ind w:left="720" w:hanging="360"/>
+      </w:pPr>
+      <w:rPr>
+        <w:rFonts w:ascii="Calibri" w:eastAsiaTheme="minorHAnsi" w:hAnsi="Calibri" w:cstheme="minorBidi" w:hint="default"/>
+      </w:rPr>
+    </w:lvl>
+    <w:lvl w:ilvl="1" w:tplc="08090003" w:tentative="1">
+      <w:start w:val="1"/>
+      <w:numFmt w:val="bullet"/>
+      <w:lvlText w:val="o"/>
+      <w:lvlJc w:val="left"/>
+      <w:pPr>
+        <w:ind w:left="1440" w:hanging="360"/>
+      </w:pPr>
+      <w:rPr>
+        <w:rFonts w:ascii="Courier New" w:hAnsi="Courier New" w:cs="Courier New" w:hint="default"/>
+      </w:rPr>
+    </w:lvl>
+    <w:lvl w:ilvl="2" w:tplc="08090005" w:tentative="1">
+      <w:start w:val="1"/>
+      <w:numFmt w:val="bullet"/>
+      <w:lvlText w:val=""/>
+      <w:lvlJc w:val="left"/>
+      <w:pPr>
+        <w:ind w:left="2160" w:hanging="360"/>
+      </w:pPr>
+      <w:rPr>
+        <w:rFonts w:ascii="Wingdings" w:hAnsi="Wingdings" w:hint="default"/>
+      </w:rPr>
+    </w:lvl>
+    <w:lvl w:ilvl="3" w:tplc="08090001" w:tentative="1">
+      <w:start w:val="1"/>
+      <w:numFmt w:val="bullet"/>
+      <w:lvlText w:val=""/>
+      <w:lvlJc w:val="left"/>
+      <w:pPr>
+        <w:ind w:left="2880" w:hanging="360"/>
+      </w:pPr>
+      <w:rPr>
+        <w:rFonts w:ascii="Symbol" w:hAnsi="Symbol" w:hint="default"/>
+      </w:rPr>
+    </w:lvl>
+    <w:lvl w:ilvl="4" w:tplc="08090003" w:tentative="1">
+      <w:start w:val="1"/>
+      <w:numFmt w:val="bullet"/>
+      <w:lvlText w:val="o"/>
+      <w:lvlJc w:val="left"/>
+      <w:pPr>
+        <w:ind w:left="3600" w:hanging="360"/>
+      </w:pPr>
+      <w:rPr>
+        <w:rFonts w:ascii="Courier New" w:hAnsi="Courier New" w:cs="Courier New" w:hint="default"/>
+      </w:rPr>
+    </w:lvl>
+    <w:lvl w:ilvl="5" w:tplc="08090005" w:tentative="1">
+      <w:start w:val="1"/>
+      <w:numFmt w:val="bullet"/>
+      <w:lvlText w:val=""/>
+      <w:lvlJc w:val="left"/>
+      <w:pPr>
+        <w:ind w:left="4320" w:hanging="360"/>
+      </w:pPr>
+      <w:rPr>
+        <w:rFonts w:ascii="Wingdings" w:hAnsi="Wingdings" w:hint="default"/>
+      </w:rPr>
+    </w:lvl>
+    <w:lvl w:ilvl="6" w:tplc="08090001" w:tentative="1">
+      <w:start w:val="1"/>
+      <w:numFmt w:val="bullet"/>
+      <w:lvlText w:val=""/>
+      <w:lvlJc w:val="left"/>
+      <w:pPr>
+        <w:ind w:left="5040" w:hanging="360"/>
+      </w:pPr>
+      <w:rPr>
+        <w:rFonts w:ascii="Symbol" w:hAnsi="Symbol" w:hint="default"/>
+      </w:rPr>
+    </w:lvl>
+    <w:lvl w:ilvl="7" w:tplc="08090003" w:tentative="1">
+      <w:start w:val="1"/>
+      <w:numFmt w:val="bullet"/>
+      <w:lvlText w:val="o"/>
+      <w:lvlJc w:val="left"/>
+      <w:pPr>
+        <w:ind w:left="5760" w:hanging="360"/>
+      </w:pPr>
+      <w:rPr>
+        <w:rFonts w:ascii="Courier New" w:hAnsi="Courier New" w:cs="Courier New" w:hint="default"/>
+      </w:rPr>
+    </w:lvl>
+    <w:lvl w:ilvl="8" w:tplc="08090005" w:tentative="1">
+      <w:start w:val="1"/>
+      <w:numFmt w:val="bullet"/>
+      <w:lvlText w:val=""/>
+      <w:lvlJc w:val="left"/>
+      <w:pPr>
+        <w:ind w:left="6480" w:hanging="360"/>
+      </w:pPr>
+      <w:rPr>
+        <w:rFonts w:ascii="Wingdings" w:hAnsi="Wingdings" w:hint="default"/>
+      </w:rPr>
+    </w:lvl>
+  </w:abstractNum>
+  <w:abstractNum w:abstractNumId="1" w15:restartNumberingAfterBreak="0">
+    <w:nsid w:val="53BB0180"/>
+    <w:multiLevelType w:val="hybridMultilevel"/>
+    <w:tmpl w:val="0568C9A8"/>
+    <w:lvl w:ilvl="0" w:tplc="EF0AF6FE">
+      <w:numFmt w:val="bullet"/>
+      <w:lvlText w:val="-"/>
+      <w:lvlJc w:val="left"/>
+      <w:pPr>
+        <w:ind w:left="720" w:hanging="360"/>
+      </w:pPr>
+      <w:rPr>
+        <w:rFonts w:ascii="Calibri" w:eastAsiaTheme="minorHAnsi" w:hAnsi="Calibri" w:cstheme="minorBidi" w:hint="default"/>
+      </w:rPr>
+    </w:lvl>
+    <w:lvl w:ilvl="1" w:tplc="08090003" w:tentative="1">
+      <w:start w:val="1"/>
+      <w:numFmt w:val="bullet"/>
+      <w:lvlText w:val="o"/>
+      <w:lvlJc w:val="left"/>
+      <w:pPr>
+        <w:ind w:left="1440" w:hanging="360"/>
+      </w:pPr>
+      <w:rPr>
+        <w:rFonts w:ascii="Courier New" w:hAnsi="Courier New" w:cs="Courier New" w:hint="default"/>
+      </w:rPr>
+    </w:lvl>
+    <w:lvl w:ilvl="2" w:tplc="08090005" w:tentative="1">
+      <w:start w:val="1"/>
+      <w:numFmt w:val="bullet"/>
+      <w:lvlText w:val=""/>
+      <w:lvlJc w:val="left"/>
+      <w:pPr>
+        <w:ind w:left="2160" w:hanging="360"/>
+      </w:pPr>
+      <w:rPr>
+        <w:rFonts w:ascii="Wingdings" w:hAnsi="Wingdings" w:hint="default"/>
+      </w:rPr>
+    </w:lvl>
+    <w:lvl w:ilvl="3" w:tplc="08090001" w:tentative="1">
+      <w:start w:val="1"/>
+      <w:numFmt w:val="bullet"/>
+      <w:lvlText w:val=""/>
+      <w:lvlJc w:val="left"/>
+      <w:pPr>
+        <w:ind w:left="2880" w:hanging="360"/>
+      </w:pPr>
+      <w:rPr>
+        <w:rFonts w:ascii="Symbol" w:hAnsi="Symbol" w:hint="default"/>
+      </w:rPr>
+    </w:lvl>
+    <w:lvl w:ilvl="4" w:tplc="08090003" w:tentative="1">
+      <w:start w:val="1"/>
+      <w:numFmt w:val="bullet"/>
+      <w:lvlText w:val="o"/>
+      <w:lvlJc w:val="left"/>
+      <w:pPr>
+        <w:ind w:left="3600" w:hanging="360"/>
+      </w:pPr>
+      <w:rPr>
+        <w:rFonts w:ascii="Courier New" w:hAnsi="Courier New" w:cs="Courier New" w:hint="default"/>
+      </w:rPr>
+    </w:lvl>
+    <w:lvl w:ilvl="5" w:tplc="08090005" w:tentative="1">
+      <w:start w:val="1"/>
+      <w:numFmt w:val="bullet"/>
+      <w:lvlText w:val=""/>
+      <w:lvlJc w:val="left"/>
+      <w:pPr>
+        <w:ind w:left="4320" w:hanging="360"/>
+      </w:pPr>
+      <w:rPr>
+        <w:rFonts w:ascii="Wingdings" w:hAnsi="Wingdings" w:hint="default"/>
+      </w:rPr>
+    </w:lvl>
+    <w:lvl w:ilvl="6" w:tplc="08090001" w:tentative="1">
+      <w:start w:val="1"/>
+      <w:numFmt w:val="bullet"/>
+      <w:lvlText w:val=""/>
+      <w:lvlJc w:val="left"/>
+      <w:pPr>
+        <w:ind w:left="5040" w:hanging="360"/>
+      </w:pPr>
+      <w:rPr>
+        <w:rFonts w:ascii="Symbol" w:hAnsi="Symbol" w:hint="default"/>
+      </w:rPr>
+    </w:lvl>
+    <w:lvl w:ilvl="7" w:tplc="08090003" w:tentative="1">
+      <w:start w:val="1"/>
+      <w:numFmt w:val="bullet"/>
+      <w:lvlText w:val="o"/>
+      <w:lvlJc w:val="left"/>
+      <w:pPr>
+        <w:ind w:left="5760" w:hanging="360"/>
+      </w:pPr>
+      <w:rPr>
+        <w:rFonts w:ascii="Courier New" w:hAnsi="Courier New" w:cs="Courier New" w:hint="default"/>
+      </w:rPr>
+    </w:lvl>
+    <w:lvl w:ilvl="8" w:tplc="08090005" w:tentative="1">
+      <w:start w:val="1"/>
+      <w:numFmt w:val="bullet"/>
+      <w:lvlText w:val=""/>
+      <w:lvlJc w:val="left"/>
+      <w:pPr>
+        <w:ind w:left="6480" w:hanging="360"/>
+      </w:pPr>
+      <w:rPr>
+        <w:rFonts w:ascii="Wingdings" w:hAnsi="Wingdings" w:hint="default"/>
+      </w:rPr>
+    </w:lvl>
+  </w:abstractNum>
+  <w:num w:numId="1">
+    <w:abstractNumId w:val="0"/>
+  </w:num>
+  <w:num w:numId="2">
+    <w:abstractNumId w:val="1"/>
+  </w:num>
+</w:numbering>
 </file>
 
 <file path=word/styles.xml><?xml version="1.0" encoding="utf-8"?>
@@ -2748,7 +3245,7 @@
     </w:rPrDefault>
     <w:pPrDefault/>
   </w:docDefaults>
-  <w:latentStyles w:defLockedState="0" w:defUIPriority="99" w:defSemiHidden="0" w:defUnhideWhenUsed="0" w:defQFormat="0" w:count="380">
+  <w:latentStyles w:defLockedState="0" w:defUIPriority="99" w:defSemiHidden="0" w:defUnhideWhenUsed="0" w:defQFormat="0" w:count="371">
     <w:lsdException w:name="Normal" w:uiPriority="0" w:qFormat="1"/>
     <w:lsdException w:name="heading 1" w:uiPriority="9" w:qFormat="1"/>
     <w:lsdException w:name="heading 2" w:semiHidden="1" w:uiPriority="9" w:unhideWhenUsed="1" w:qFormat="1"/>
@@ -2905,15 +3402,6 @@
     <w:lsdException w:name="Balloon Text" w:semiHidden="1" w:unhideWhenUsed="1"/>
     <w:lsdException w:name="Table Grid" w:uiPriority="39"/>
     <w:lsdException w:name="Table Theme" w:semiHidden="1" w:unhideWhenUsed="1"/>
-    <w:lsdException w:name="Note Level 1" w:semiHidden="1" w:unhideWhenUsed="1"/>
-    <w:lsdException w:name="Note Level 2" w:semiHidden="1" w:unhideWhenUsed="1"/>
-    <w:lsdException w:name="Note Level 3" w:semiHidden="1" w:unhideWhenUsed="1"/>
-    <w:lsdException w:name="Note Level 4" w:semiHidden="1" w:unhideWhenUsed="1"/>
-    <w:lsdException w:name="Note Level 5" w:semiHidden="1" w:unhideWhenUsed="1"/>
-    <w:lsdException w:name="Note Level 6" w:semiHidden="1" w:unhideWhenUsed="1"/>
-    <w:lsdException w:name="Note Level 7" w:semiHidden="1" w:unhideWhenUsed="1"/>
-    <w:lsdException w:name="Note Level 8" w:semiHidden="1" w:unhideWhenUsed="1"/>
-    <w:lsdException w:name="Note Level 9" w:semiHidden="1" w:unhideWhenUsed="1"/>
     <w:lsdException w:name="Placeholder Text" w:semiHidden="1"/>
     <w:lsdException w:name="No Spacing" w:uiPriority="1" w:qFormat="1"/>
     <w:lsdException w:name="Light Shading" w:uiPriority="60"/>
@@ -3242,7 +3730,6 @@
     <w:uiPriority w:val="39"/>
     <w:rsid w:val="004E1E2C"/>
     <w:tblPr>
-      <w:tblInd w:w="0" w:type="dxa"/>
       <w:tblBorders>
         <w:top w:val="single" w:sz="4" w:space="0" w:color="auto"/>
         <w:left w:val="single" w:sz="4" w:space="0" w:color="auto"/>
@@ -3251,12 +3738,6 @@
         <w:insideH w:val="single" w:sz="4" w:space="0" w:color="auto"/>
         <w:insideV w:val="single" w:sz="4" w:space="0" w:color="auto"/>
       </w:tblBorders>
-      <w:tblCellMar>
-        <w:top w:w="0" w:type="dxa"/>
-        <w:left w:w="108" w:type="dxa"/>
-        <w:bottom w:w="0" w:type="dxa"/>
-        <w:right w:w="108" w:type="dxa"/>
-      </w:tblCellMar>
     </w:tblPr>
   </w:style>
   <w:style w:type="table" w:styleId="GridTable4">
@@ -3267,7 +3748,6 @@
     <w:tblPr>
       <w:tblStyleRowBandSize w:val="1"/>
       <w:tblStyleColBandSize w:val="1"/>
-      <w:tblInd w:w="0" w:type="dxa"/>
       <w:tblBorders>
         <w:top w:val="single" w:sz="4" w:space="0" w:color="666666" w:themeColor="text1" w:themeTint="99"/>
         <w:left w:val="single" w:sz="4" w:space="0" w:color="666666" w:themeColor="text1" w:themeTint="99"/>
@@ -3276,12 +3756,6 @@
         <w:insideH w:val="single" w:sz="4" w:space="0" w:color="666666" w:themeColor="text1" w:themeTint="99"/>
         <w:insideV w:val="single" w:sz="4" w:space="0" w:color="666666" w:themeColor="text1" w:themeTint="99"/>
       </w:tblBorders>
-      <w:tblCellMar>
-        <w:top w:w="0" w:type="dxa"/>
-        <w:left w:w="108" w:type="dxa"/>
-        <w:bottom w:w="0" w:type="dxa"/>
-        <w:right w:w="108" w:type="dxa"/>
-      </w:tblCellMar>
     </w:tblPr>
     <w:tblStylePr w:type="firstRow">
       <w:rPr>
@@ -3338,6 +3812,36 @@
         <w:shd w:val="clear" w:color="auto" w:fill="CCCCCC" w:themeFill="text1" w:themeFillTint="33"/>
       </w:tcPr>
     </w:tblStylePr>
+  </w:style>
+  <w:style w:type="paragraph" w:styleId="Caption">
+    <w:name w:val="caption"/>
+    <w:basedOn w:val="Normal"/>
+    <w:next w:val="Normal"/>
+    <w:uiPriority w:val="35"/>
+    <w:unhideWhenUsed/>
+    <w:qFormat/>
+    <w:rsid w:val="006A4386"/>
+    <w:pPr>
+      <w:spacing w:after="200"/>
+    </w:pPr>
+    <w:rPr>
+      <w:i/>
+      <w:iCs/>
+      <w:color w:val="44546A" w:themeColor="text2"/>
+      <w:sz w:val="18"/>
+      <w:szCs w:val="18"/>
+    </w:rPr>
+  </w:style>
+  <w:style w:type="paragraph" w:styleId="ListParagraph">
+    <w:name w:val="List Paragraph"/>
+    <w:basedOn w:val="Normal"/>
+    <w:uiPriority w:val="34"/>
+    <w:qFormat/>
+    <w:rsid w:val="006B220C"/>
+    <w:pPr>
+      <w:ind w:left="720"/>
+      <w:contextualSpacing/>
+    </w:pPr>
   </w:style>
 </w:styles>
 </file>
@@ -3608,7 +4112,7 @@
 </file>
 
 <file path=customXml/itemProps1.xml><?xml version="1.0" encoding="utf-8"?>
-<ds:datastoreItem xmlns:ds="http://schemas.openxmlformats.org/officeDocument/2006/customXml" ds:itemID="{60A3FB22-22BB-CC4D-B9CE-F4FE3537B44C}">
+<ds:datastoreItem xmlns:ds="http://schemas.openxmlformats.org/officeDocument/2006/customXml" ds:itemID="{4BCD4BA4-CC3A-41FD-B240-7D95739F0D6F}">
   <ds:schemaRefs>
     <ds:schemaRef ds:uri="http://schemas.openxmlformats.org/officeDocument/2006/bibliography"/>
   </ds:schemaRefs>

</xml_diff>

<commit_message>
re-made the whole multismim design and got the correct values + wrote step by step procedure to get to result on docx
</commit_message>
<xml_diff>
--- a/project_report.docx
+++ b/project_report.docx
@@ -87,7 +87,7 @@
                         <a14:shadowObscured xmlns:a14="http://schemas.microsoft.com/office/drawing/2010/main"/>
                       </a:ext>
                       <a:ext uri="{FAA26D3D-D897-4be2-8F04-BA451C77F1D7}">
-                        <ma14:placeholderFlag xmlns:ma14="http://schemas.microsoft.com/office/mac/drawingml/2011/main" xmlns:w="http://schemas.openxmlformats.org/wordprocessingml/2006/main" xmlns:w10="urn:schemas-microsoft-com:office:word" xmlns:v="urn:schemas-microsoft-com:vml" xmlns:o="urn:schemas-microsoft-com:office:office" xmlns:mv="urn:schemas-microsoft-com:mac:vml" xmlns:mo="http://schemas.microsoft.com/office/mac/office/2008/main" xmlns=""/>
+                        <ma14:placeholderFlag xmlns="" xmlns:mo="http://schemas.microsoft.com/office/mac/office/2008/main" xmlns:mv="urn:schemas-microsoft-com:mac:vml" xmlns:o="urn:schemas-microsoft-com:office:office" xmlns:v="urn:schemas-microsoft-com:vml" xmlns:w10="urn:schemas-microsoft-com:office:word" xmlns:w="http://schemas.openxmlformats.org/wordprocessingml/2006/main" xmlns:ma14="http://schemas.microsoft.com/office/mac/drawingml/2011/main"/>
                       </a:ext>
                     </a:extLst>
                   </pic:spPr>
@@ -915,9 +915,9 @@
               </wp:anchor>
             </w:drawing>
           </mc:Choice>
-          <mc:Fallback xmlns:mv="urn:schemas-microsoft-com:mac:vml" xmlns:mo="http://schemas.microsoft.com/office/mac/office/2008/main">
+          <mc:Fallback>
             <w:pict>
-              <v:roundrect w14:anchorId="4A737A50" id="Rounded_x0020_Rectangle_x0020_19" o:spid="_x0000_s1026" style="position:absolute;margin-left:282.75pt;margin-top:273.6pt;width:53.7pt;height:35.45pt;z-index:251691008;visibility:visible;mso-wrap-style:square;mso-width-percent:0;mso-height-percent:0;mso-wrap-distance-left:9pt;mso-wrap-distance-top:0;mso-wrap-distance-right:9pt;mso-wrap-distance-bottom:0;mso-position-horizontal:absolute;mso-position-horizontal-relative:text;mso-position-vertical:absolute;mso-position-vertical-relative:text;mso-width-percent:0;mso-height-percent:0;mso-width-relative:margin;mso-height-relative:margin;v-text-anchor:middle" arcsize="10923f" o:gfxdata="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" fillcolor="#ffc000 [3207]" strokecolor="#7f5f00 [1607]" strokeweight="1pt">
+              <v:roundrect w14:anchorId="4A737A50" id="Rounded Rectangle 19" o:spid="_x0000_s1026" style="position:absolute;margin-left:282.75pt;margin-top:273.6pt;width:53.7pt;height:35.45pt;z-index:251691008;visibility:visible;mso-wrap-style:square;mso-width-percent:0;mso-height-percent:0;mso-wrap-distance-left:9pt;mso-wrap-distance-top:0;mso-wrap-distance-right:9pt;mso-wrap-distance-bottom:0;mso-position-horizontal:absolute;mso-position-horizontal-relative:text;mso-position-vertical:absolute;mso-position-vertical-relative:text;mso-width-percent:0;mso-height-percent:0;mso-width-relative:margin;mso-height-relative:margin;v-text-anchor:middle" arcsize="10923f" o:gfxdata="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" fillcolor="#ffc000 [3207]" strokecolor="#7f5f00 [1607]" strokeweight="1pt">
                 <v:stroke joinstyle="miter"/>
                 <v:textbox>
                   <w:txbxContent>
@@ -1031,9 +1031,9 @@
               </wp:anchor>
             </w:drawing>
           </mc:Choice>
-          <mc:Fallback xmlns:mv="urn:schemas-microsoft-com:mac:vml" xmlns:mo="http://schemas.microsoft.com/office/mac/office/2008/main">
+          <mc:Fallback>
             <w:pict>
-              <v:roundrect w14:anchorId="24117CB4" id="Rounded_x0020_Rectangle_x0020_13" o:spid="_x0000_s1027" style="position:absolute;margin-left:274pt;margin-top:210.9pt;width:1in;height:54pt;z-index:251678720;visibility:visible;mso-wrap-style:square;mso-wrap-distance-left:9pt;mso-wrap-distance-top:0;mso-wrap-distance-right:9pt;mso-wrap-distance-bottom:0;mso-position-horizontal:absolute;mso-position-horizontal-relative:text;mso-position-vertical:absolute;mso-position-vertical-relative:text;v-text-anchor:middle" arcsize="10923f" o:gfxdata="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" fillcolor="#ffc000 [3207]" strokecolor="#7f5f00 [1607]" strokeweight="1pt">
+              <v:roundrect w14:anchorId="24117CB4" id="Rounded Rectangle 13" o:spid="_x0000_s1027" style="position:absolute;margin-left:274pt;margin-top:210.9pt;width:1in;height:54pt;z-index:251678720;visibility:visible;mso-wrap-style:square;mso-wrap-distance-left:9pt;mso-wrap-distance-top:0;mso-wrap-distance-right:9pt;mso-wrap-distance-bottom:0;mso-position-horizontal:absolute;mso-position-horizontal-relative:text;mso-position-vertical:absolute;mso-position-vertical-relative:text;v-text-anchor:middle" arcsize="10923f" o:gfxdata="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" fillcolor="#ffc000 [3207]" strokecolor="#7f5f00 [1607]" strokeweight="1pt">
                 <v:stroke joinstyle="miter"/>
                 <v:textbox>
                   <w:txbxContent>
@@ -1153,9 +1153,9 @@
               </wp:anchor>
             </w:drawing>
           </mc:Choice>
-          <mc:Fallback xmlns:mv="urn:schemas-microsoft-com:mac:vml" xmlns:mo="http://schemas.microsoft.com/office/mac/office/2008/main">
+          <mc:Fallback>
             <w:pict>
-              <v:roundrect w14:anchorId="29FFC1D3" id="Rounded_x0020_Rectangle_x0020_16" o:spid="_x0000_s1028" style="position:absolute;margin-left:130.05pt;margin-top:237.8pt;width:63.05pt;height:27.2pt;z-index:251684864;visibility:visible;mso-wrap-style:square;mso-width-percent:0;mso-height-percent:0;mso-wrap-distance-left:9pt;mso-wrap-distance-top:0;mso-wrap-distance-right:9pt;mso-wrap-distance-bottom:0;mso-position-horizontal:absolute;mso-position-horizontal-relative:text;mso-position-vertical:absolute;mso-position-vertical-relative:text;mso-width-percent:0;mso-height-percent:0;mso-width-relative:margin;mso-height-relative:margin;v-text-anchor:middle" arcsize="10923f" o:gfxdata="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" fillcolor="#ffc000 [3207]" strokecolor="#7f5f00 [1607]" strokeweight="1pt">
+              <v:roundrect w14:anchorId="29FFC1D3" id="Rounded Rectangle 16" o:spid="_x0000_s1028" style="position:absolute;margin-left:130.05pt;margin-top:237.8pt;width:63.05pt;height:27.2pt;z-index:251684864;visibility:visible;mso-wrap-style:square;mso-width-percent:0;mso-height-percent:0;mso-wrap-distance-left:9pt;mso-wrap-distance-top:0;mso-wrap-distance-right:9pt;mso-wrap-distance-bottom:0;mso-position-horizontal:absolute;mso-position-horizontal-relative:text;mso-position-vertical:absolute;mso-position-vertical-relative:text;mso-width-percent:0;mso-height-percent:0;mso-width-relative:margin;mso-height-relative:margin;v-text-anchor:middle" arcsize="10923f" o:gfxdata="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" fillcolor="#ffc000 [3207]" strokecolor="#7f5f00 [1607]" strokeweight="1pt">
                 <v:stroke joinstyle="miter"/>
                 <v:textbox>
                   <w:txbxContent>
@@ -1275,9 +1275,9 @@
               </wp:anchor>
             </w:drawing>
           </mc:Choice>
-          <mc:Fallback xmlns:mv="urn:schemas-microsoft-com:mac:vml" xmlns:mo="http://schemas.microsoft.com/office/mac/office/2008/main">
+          <mc:Fallback>
             <w:pict>
-              <v:roundrect w14:anchorId="4014260C" id="Rounded_x0020_Rectangle_x0020_17" o:spid="_x0000_s1029" style="position:absolute;margin-left:139.2pt;margin-top:282.75pt;width:53.7pt;height:35.45pt;z-index:251686912;visibility:visible;mso-wrap-style:square;mso-width-percent:0;mso-height-percent:0;mso-wrap-distance-left:9pt;mso-wrap-distance-top:0;mso-wrap-distance-right:9pt;mso-wrap-distance-bottom:0;mso-position-horizontal:absolute;mso-position-horizontal-relative:text;mso-position-vertical:absolute;mso-position-vertical-relative:text;mso-width-percent:0;mso-height-percent:0;mso-width-relative:margin;mso-height-relative:margin;v-text-anchor:middle" arcsize="10923f" o:gfxdata="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" fillcolor="#ffc000 [3207]" strokecolor="#7f5f00 [1607]" strokeweight="1pt">
+              <v:roundrect w14:anchorId="4014260C" id="Rounded Rectangle 17" o:spid="_x0000_s1029" style="position:absolute;margin-left:139.2pt;margin-top:282.75pt;width:53.7pt;height:35.45pt;z-index:251686912;visibility:visible;mso-wrap-style:square;mso-width-percent:0;mso-height-percent:0;mso-wrap-distance-left:9pt;mso-wrap-distance-top:0;mso-wrap-distance-right:9pt;mso-wrap-distance-bottom:0;mso-position-horizontal:absolute;mso-position-horizontal-relative:text;mso-position-vertical:absolute;mso-position-vertical-relative:text;mso-width-percent:0;mso-height-percent:0;mso-width-relative:margin;mso-height-relative:margin;v-text-anchor:middle" arcsize="10923f" o:gfxdata="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" fillcolor="#ffc000 [3207]" strokecolor="#7f5f00 [1607]" strokeweight="1pt">
                 <v:stroke joinstyle="miter"/>
                 <v:textbox>
                   <w:txbxContent>
@@ -1397,9 +1397,9 @@
               </wp:anchor>
             </w:drawing>
           </mc:Choice>
-          <mc:Fallback xmlns:mv="urn:schemas-microsoft-com:mac:vml" xmlns:mo="http://schemas.microsoft.com/office/mac/office/2008/main">
+          <mc:Fallback>
             <w:pict>
-              <v:roundrect w14:anchorId="695B5562" id="Rounded_x0020_Rectangle_x0020_18" o:spid="_x0000_s1030" style="position:absolute;margin-left:400.05pt;margin-top:256.15pt;width:81.45pt;height:35.45pt;z-index:251688960;visibility:visible;mso-wrap-style:square;mso-width-percent:0;mso-height-percent:0;mso-wrap-distance-left:9pt;mso-wrap-distance-top:0;mso-wrap-distance-right:9pt;mso-wrap-distance-bottom:0;mso-position-horizontal:absolute;mso-position-horizontal-relative:text;mso-position-vertical:absolute;mso-position-vertical-relative:text;mso-width-percent:0;mso-height-percent:0;mso-width-relative:margin;mso-height-relative:margin;v-text-anchor:middle" arcsize="10923f" o:gfxdata="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" fillcolor="#ffc000 [3207]" strokecolor="#7f5f00 [1607]" strokeweight="1pt">
+              <v:roundrect w14:anchorId="695B5562" id="Rounded Rectangle 18" o:spid="_x0000_s1030" style="position:absolute;margin-left:400.05pt;margin-top:256.15pt;width:81.45pt;height:35.45pt;z-index:251688960;visibility:visible;mso-wrap-style:square;mso-width-percent:0;mso-height-percent:0;mso-wrap-distance-left:9pt;mso-wrap-distance-top:0;mso-wrap-distance-right:9pt;mso-wrap-distance-bottom:0;mso-position-horizontal:absolute;mso-position-horizontal-relative:text;mso-position-vertical:absolute;mso-position-vertical-relative:text;mso-width-percent:0;mso-height-percent:0;mso-width-relative:margin;mso-height-relative:margin;v-text-anchor:middle" arcsize="10923f" o:gfxdata="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" fillcolor="#ffc000 [3207]" strokecolor="#7f5f00 [1607]" strokeweight="1pt">
                 <v:stroke joinstyle="miter"/>
                 <v:textbox>
                   <w:txbxContent>
@@ -1519,9 +1519,9 @@
               </wp:anchor>
             </w:drawing>
           </mc:Choice>
-          <mc:Fallback xmlns:mv="urn:schemas-microsoft-com:mac:vml" xmlns:mo="http://schemas.microsoft.com/office/mac/office/2008/main">
+          <mc:Fallback>
             <w:pict>
-              <v:roundrect w14:anchorId="45E43D92" id="Rounded_x0020_Rectangle_x0020_12" o:spid="_x0000_s1031" style="position:absolute;margin-left:4.1pt;margin-top:273.8pt;width:54.45pt;height:45.2pt;z-index:251676672;visibility:visible;mso-wrap-style:square;mso-width-percent:0;mso-height-percent:0;mso-wrap-distance-left:9pt;mso-wrap-distance-top:0;mso-wrap-distance-right:9pt;mso-wrap-distance-bottom:0;mso-position-horizontal:absolute;mso-position-horizontal-relative:text;mso-position-vertical:absolute;mso-position-vertical-relative:text;mso-width-percent:0;mso-height-percent:0;mso-width-relative:margin;mso-height-relative:margin;v-text-anchor:middle" arcsize="10923f" o:gfxdata="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" fillcolor="#ffc000 [3207]" strokecolor="#7f5f00 [1607]" strokeweight="1pt">
+              <v:roundrect w14:anchorId="45E43D92" id="Rounded Rectangle 12" o:spid="_x0000_s1031" style="position:absolute;margin-left:4.1pt;margin-top:273.8pt;width:54.45pt;height:45.2pt;z-index:251676672;visibility:visible;mso-wrap-style:square;mso-width-percent:0;mso-height-percent:0;mso-wrap-distance-left:9pt;mso-wrap-distance-top:0;mso-wrap-distance-right:9pt;mso-wrap-distance-bottom:0;mso-position-horizontal:absolute;mso-position-horizontal-relative:text;mso-position-vertical:absolute;mso-position-vertical-relative:text;mso-width-percent:0;mso-height-percent:0;mso-width-relative:margin;mso-height-relative:margin;v-text-anchor:middle" arcsize="10923f" o:gfxdata="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" fillcolor="#ffc000 [3207]" strokecolor="#7f5f00 [1607]" strokeweight="1pt">
                 <v:stroke joinstyle="miter"/>
                 <v:textbox>
                   <w:txbxContent>
@@ -1641,9 +1641,9 @@
               </wp:anchor>
             </w:drawing>
           </mc:Choice>
-          <mc:Fallback xmlns:mv="urn:schemas-microsoft-com:mac:vml" xmlns:mo="http://schemas.microsoft.com/office/mac/office/2008/main">
+          <mc:Fallback>
             <w:pict>
-              <v:roundrect w14:anchorId="13A64AE4" id="Rounded_x0020_Rectangle_x0020_11" o:spid="_x0000_s1032" style="position:absolute;margin-left:-14.4pt;margin-top:229.5pt;width:81.45pt;height:35.45pt;z-index:251674624;visibility:visible;mso-wrap-style:square;mso-width-percent:0;mso-height-percent:0;mso-wrap-distance-left:9pt;mso-wrap-distance-top:0;mso-wrap-distance-right:9pt;mso-wrap-distance-bottom:0;mso-position-horizontal:absolute;mso-position-horizontal-relative:text;mso-position-vertical:absolute;mso-position-vertical-relative:text;mso-width-percent:0;mso-height-percent:0;mso-width-relative:margin;mso-height-relative:margin;v-text-anchor:middle" arcsize="10923f" o:gfxdata="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" fillcolor="#ffc000 [3207]" strokecolor="#7f5f00 [1607]" strokeweight="1pt">
+              <v:roundrect w14:anchorId="13A64AE4" id="Rounded Rectangle 11" o:spid="_x0000_s1032" style="position:absolute;margin-left:-14.4pt;margin-top:229.5pt;width:81.45pt;height:35.45pt;z-index:251674624;visibility:visible;mso-wrap-style:square;mso-width-percent:0;mso-height-percent:0;mso-wrap-distance-left:9pt;mso-wrap-distance-top:0;mso-wrap-distance-right:9pt;mso-wrap-distance-bottom:0;mso-position-horizontal:absolute;mso-position-horizontal-relative:text;mso-position-vertical:absolute;mso-position-vertical-relative:text;mso-width-percent:0;mso-height-percent:0;mso-width-relative:margin;mso-height-relative:margin;v-text-anchor:middle" arcsize="10923f" o:gfxdata="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" fillcolor="#ffc000 [3207]" strokecolor="#7f5f00 [1607]" strokeweight="1pt">
                 <v:stroke joinstyle="miter"/>
                 <v:textbox>
                   <w:txbxContent>
@@ -1757,9 +1757,9 @@
               </wp:anchor>
             </w:drawing>
           </mc:Choice>
-          <mc:Fallback xmlns:mv="urn:schemas-microsoft-com:mac:vml" xmlns:mo="http://schemas.microsoft.com/office/mac/office/2008/main">
+          <mc:Fallback>
             <w:pict>
-              <v:roundrect w14:anchorId="392689F6" id="Rounded_x0020_Rectangle_x0020_14" o:spid="_x0000_s1033" style="position:absolute;margin-left:400.25pt;margin-top:193.25pt;width:1in;height:54pt;z-index:251680768;visibility:visible;mso-wrap-style:square;mso-wrap-distance-left:9pt;mso-wrap-distance-top:0;mso-wrap-distance-right:9pt;mso-wrap-distance-bottom:0;mso-position-horizontal:absolute;mso-position-horizontal-relative:text;mso-position-vertical:absolute;mso-position-vertical-relative:text;v-text-anchor:middle" arcsize="10923f" o:gfxdata="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" fillcolor="#ffc000 [3207]" strokecolor="#7f5f00 [1607]" strokeweight="1pt">
+              <v:roundrect w14:anchorId="392689F6" id="Rounded Rectangle 14" o:spid="_x0000_s1033" style="position:absolute;margin-left:400.25pt;margin-top:193.25pt;width:1in;height:54pt;z-index:251680768;visibility:visible;mso-wrap-style:square;mso-wrap-distance-left:9pt;mso-wrap-distance-top:0;mso-wrap-distance-right:9pt;mso-wrap-distance-bottom:0;mso-position-horizontal:absolute;mso-position-horizontal-relative:text;mso-position-vertical:absolute;mso-position-vertical-relative:text;v-text-anchor:middle" arcsize="10923f" o:gfxdata="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" fillcolor="#ffc000 [3207]" strokecolor="#7f5f00 [1607]" strokeweight="1pt">
                 <v:stroke joinstyle="miter"/>
                 <v:textbox>
                   <w:txbxContent>
@@ -1843,7 +1843,7 @@
               </wp:anchor>
             </w:drawing>
           </mc:Choice>
-          <mc:Fallback xmlns:mv="urn:schemas-microsoft-com:mac:vml" xmlns:mo="http://schemas.microsoft.com/office/mac/office/2008/main">
+          <mc:Fallback xmlns:mo="http://schemas.microsoft.com/office/mac/office/2008/main" xmlns:mv="urn:schemas-microsoft-com:mac:vml">
             <w:pict>
               <v:shapetype w14:anchorId="787DBE17" id="_x0000_t32" coordsize="21600,21600" o:spt="32" o:oned="t" path="m0,0l21600,21600e" filled="f">
                 <v:path arrowok="t" fillok="f" o:connecttype="none"/>
@@ -1950,9 +1950,9 @@
               </wp:anchor>
             </w:drawing>
           </mc:Choice>
-          <mc:Fallback xmlns:mv="urn:schemas-microsoft-com:mac:vml" xmlns:mo="http://schemas.microsoft.com/office/mac/office/2008/main">
+          <mc:Fallback>
             <w:pict>
-              <v:rect w14:anchorId="2849C323" id="Rectangle_x0020_6" o:spid="_x0000_s1034" style="position:absolute;margin-left:399.8pt;margin-top:31.15pt;width:108.3pt;height:63.2pt;z-index:251665408;visibility:visible;mso-wrap-style:square;mso-width-percent:0;mso-height-percent:0;mso-wrap-distance-left:9pt;mso-wrap-distance-top:0;mso-wrap-distance-right:9pt;mso-wrap-distance-bottom:0;mso-position-horizontal:absolute;mso-position-horizontal-relative:text;mso-position-vertical:absolute;mso-position-vertical-relative:text;mso-width-percent:0;mso-height-percent:0;mso-width-relative:margin;mso-height-relative:margin;v-text-anchor:middle" o:gfxdata="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" fillcolor="#5b9bd5 [3204]" strokecolor="#1f4d78 [1604]" strokeweight="1pt">
+              <v:rect w14:anchorId="2849C323" id="Rectangle 6" o:spid="_x0000_s1034" style="position:absolute;margin-left:399.8pt;margin-top:31.15pt;width:108.3pt;height:63.2pt;z-index:251665408;visibility:visible;mso-wrap-style:square;mso-width-percent:0;mso-height-percent:0;mso-wrap-distance-left:9pt;mso-wrap-distance-top:0;mso-wrap-distance-right:9pt;mso-wrap-distance-bottom:0;mso-position-horizontal:absolute;mso-position-horizontal-relative:text;mso-position-vertical:absolute;mso-position-vertical-relative:text;mso-width-percent:0;mso-height-percent:0;mso-width-relative:margin;mso-height-relative:margin;v-text-anchor:middle" o:gfxdata="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" fillcolor="#5b9bd5 [3204]" strokecolor="#1f4d78 [1604]" strokeweight="1pt">
                 <v:textbox>
                   <w:txbxContent>
                     <w:p>
@@ -2071,9 +2071,9 @@
               </wp:anchor>
             </w:drawing>
           </mc:Choice>
-          <mc:Fallback xmlns:mv="urn:schemas-microsoft-com:mac:vml" xmlns:mo="http://schemas.microsoft.com/office/mac/office/2008/main">
+          <mc:Fallback>
             <w:pict>
-              <v:rect w14:anchorId="6D9A839C" id="Rectangle_x0020_5" o:spid="_x0000_s1035" style="position:absolute;margin-left:246.7pt;margin-top:30.75pt;width:126.05pt;height:66.05pt;z-index:251663360;visibility:visible;mso-wrap-style:square;mso-width-percent:0;mso-height-percent:0;mso-wrap-distance-left:9pt;mso-wrap-distance-top:0;mso-wrap-distance-right:9pt;mso-wrap-distance-bottom:0;mso-position-horizontal:absolute;mso-position-horizontal-relative:text;mso-position-vertical:absolute;mso-position-vertical-relative:text;mso-width-percent:0;mso-height-percent:0;mso-width-relative:margin;mso-height-relative:margin;v-text-anchor:middle" o:gfxdata="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" fillcolor="#5b9bd5 [3204]" strokecolor="#1f4d78 [1604]" strokeweight="1pt">
+              <v:rect w14:anchorId="6D9A839C" id="Rectangle 5" o:spid="_x0000_s1035" style="position:absolute;margin-left:246.7pt;margin-top:30.75pt;width:126.05pt;height:66.05pt;z-index:251663360;visibility:visible;mso-wrap-style:square;mso-width-percent:0;mso-height-percent:0;mso-wrap-distance-left:9pt;mso-wrap-distance-top:0;mso-wrap-distance-right:9pt;mso-wrap-distance-bottom:0;mso-position-horizontal:absolute;mso-position-horizontal-relative:text;mso-position-vertical:absolute;mso-position-vertical-relative:text;mso-width-percent:0;mso-height-percent:0;mso-width-relative:margin;mso-height-relative:margin;v-text-anchor:middle" o:gfxdata="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" fillcolor="#5b9bd5 [3204]" strokecolor="#1f4d78 [1604]" strokeweight="1pt">
                 <v:textbox>
                   <w:txbxContent>
                     <w:p>
@@ -2198,9 +2198,9 @@
               </wp:anchor>
             </w:drawing>
           </mc:Choice>
-          <mc:Fallback xmlns:mv="urn:schemas-microsoft-com:mac:vml" xmlns:mo="http://schemas.microsoft.com/office/mac/office/2008/main">
+          <mc:Fallback>
             <w:pict>
-              <v:rect w14:anchorId="17A4D41D" id="Rectangle_x0020_4" o:spid="_x0000_s1036" style="position:absolute;margin-left:120.95pt;margin-top:26.45pt;width:108.3pt;height:67.5pt;z-index:251661312;visibility:visible;mso-wrap-style:square;mso-width-percent:0;mso-height-percent:0;mso-wrap-distance-left:9pt;mso-wrap-distance-top:0;mso-wrap-distance-right:9pt;mso-wrap-distance-bottom:0;mso-position-horizontal:absolute;mso-position-horizontal-relative:text;mso-position-vertical:absolute;mso-position-vertical-relative:text;mso-width-percent:0;mso-height-percent:0;mso-width-relative:margin;mso-height-relative:margin;v-text-anchor:middle" o:gfxdata="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" fillcolor="#5b9bd5 [3204]" strokecolor="#1f4d78 [1604]" strokeweight="1pt">
+              <v:rect w14:anchorId="17A4D41D" id="Rectangle 4" o:spid="_x0000_s1036" style="position:absolute;margin-left:120.95pt;margin-top:26.45pt;width:108.3pt;height:67.5pt;z-index:251661312;visibility:visible;mso-wrap-style:square;mso-width-percent:0;mso-height-percent:0;mso-wrap-distance-left:9pt;mso-wrap-distance-top:0;mso-wrap-distance-right:9pt;mso-wrap-distance-bottom:0;mso-position-horizontal:absolute;mso-position-horizontal-relative:text;mso-position-vertical:absolute;mso-position-vertical-relative:text;mso-width-percent:0;mso-height-percent:0;mso-width-relative:margin;mso-height-relative:margin;v-text-anchor:middle" o:gfxdata="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" fillcolor="#5b9bd5 [3204]" strokecolor="#1f4d78 [1604]" strokeweight="1pt">
                 <v:textbox>
                   <w:txbxContent>
                     <w:p>
@@ -2289,7 +2289,7 @@
               </wp:anchor>
             </w:drawing>
           </mc:Choice>
-          <mc:Fallback xmlns:mv="urn:schemas-microsoft-com:mac:vml" xmlns:mo="http://schemas.microsoft.com/office/mac/office/2008/main">
+          <mc:Fallback xmlns:mo="http://schemas.microsoft.com/office/mac/office/2008/main" xmlns:mv="urn:schemas-microsoft-com:mac:vml">
             <w:pict>
               <v:shape w14:anchorId="18802CB6" id="Straight_x0020_Arrow_x0020_Connector_x0020_9" o:spid="_x0000_s1026" type="#_x0000_t32" style="position:absolute;margin-left:309.5pt;margin-top:129.95pt;width:0;height:63pt;z-index:251671552;visibility:visible;mso-wrap-style:square;mso-wrap-distance-left:9pt;mso-wrap-distance-top:0;mso-wrap-distance-right:9pt;mso-wrap-distance-bottom:0;mso-position-horizontal:absolute;mso-position-horizontal-relative:text;mso-position-vertical:absolute;mso-position-vertical-relative:text" o:gfxdata="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" strokecolor="#5b9bd5 [3204]" strokeweight=".5pt">
                 <v:stroke endarrow="block" joinstyle="miter"/>
@@ -2356,7 +2356,7 @@
               </wp:anchor>
             </w:drawing>
           </mc:Choice>
-          <mc:Fallback xmlns:mv="urn:schemas-microsoft-com:mac:vml" xmlns:mo="http://schemas.microsoft.com/office/mac/office/2008/main">
+          <mc:Fallback xmlns:mo="http://schemas.microsoft.com/office/mac/office/2008/main" xmlns:mv="urn:schemas-microsoft-com:mac:vml">
             <w:pict>
               <v:shape w14:anchorId="0189337E" id="Straight_x0020_Arrow_x0020_Connector_x0020_8" o:spid="_x0000_s1026" type="#_x0000_t32" style="position:absolute;margin-left:174.5pt;margin-top:138.95pt;width:0;height:63pt;z-index:251669504;visibility:visible;mso-wrap-style:square;mso-wrap-distance-left:9pt;mso-wrap-distance-top:0;mso-wrap-distance-right:9pt;mso-wrap-distance-bottom:0;mso-position-horizontal:absolute;mso-position-horizontal-relative:text;mso-position-vertical:absolute;mso-position-vertical-relative:text" o:gfxdata="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" strokecolor="#5b9bd5 [3204]" strokeweight=".5pt">
                 <v:stroke endarrow="block" joinstyle="miter"/>
@@ -2423,7 +2423,7 @@
               </wp:anchor>
             </w:drawing>
           </mc:Choice>
-          <mc:Fallback xmlns:mv="urn:schemas-microsoft-com:mac:vml" xmlns:mo="http://schemas.microsoft.com/office/mac/office/2008/main">
+          <mc:Fallback xmlns:mo="http://schemas.microsoft.com/office/mac/office/2008/main" xmlns:mv="urn:schemas-microsoft-com:mac:vml">
             <w:pict>
               <v:shape w14:anchorId="2C69F04B" id="Straight_x0020_Arrow_x0020_Connector_x0020_7" o:spid="_x0000_s1026" type="#_x0000_t32" style="position:absolute;margin-left:48.4pt;margin-top:162.6pt;width:0;height:63pt;z-index:251667456;visibility:visible;mso-wrap-style:square;mso-wrap-distance-left:9pt;mso-wrap-distance-top:0;mso-wrap-distance-right:9pt;mso-wrap-distance-bottom:0;mso-position-horizontal:absolute;mso-position-horizontal-relative:text;mso-position-vertical:absolute;mso-position-vertical-relative:text" o:gfxdata="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" strokecolor="#5b9bd5 [3204]" strokeweight=".5pt">
                 <v:stroke endarrow="block" joinstyle="miter"/>
@@ -2538,9 +2538,9 @@
               </wp:anchor>
             </w:drawing>
           </mc:Choice>
-          <mc:Fallback xmlns:mv="urn:schemas-microsoft-com:mac:vml" xmlns:mo="http://schemas.microsoft.com/office/mac/office/2008/main">
+          <mc:Fallback>
             <w:pict>
-              <v:rect w14:anchorId="3E66FB4B" id="Rectangle_x0020_3" o:spid="_x0000_s1037" style="position:absolute;margin-left:-5.05pt;margin-top:26.8pt;width:108.3pt;height:108.9pt;z-index:251659264;visibility:visible;mso-wrap-style:square;mso-width-percent:0;mso-height-percent:0;mso-wrap-distance-left:9pt;mso-wrap-distance-top:0;mso-wrap-distance-right:9pt;mso-wrap-distance-bottom:0;mso-position-horizontal:absolute;mso-position-horizontal-relative:text;mso-position-vertical:absolute;mso-position-vertical-relative:text;mso-width-percent:0;mso-height-percent:0;mso-width-relative:margin;mso-height-relative:margin;v-text-anchor:middle" o:gfxdata="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" fillcolor="#5b9bd5 [3204]" strokecolor="#1f4d78 [1604]" strokeweight="1pt">
+              <v:rect w14:anchorId="3E66FB4B" id="Rectangle 3" o:spid="_x0000_s1037" style="position:absolute;margin-left:-5.05pt;margin-top:26.8pt;width:108.3pt;height:108.9pt;z-index:251659264;visibility:visible;mso-wrap-style:square;mso-width-percent:0;mso-height-percent:0;mso-wrap-distance-left:9pt;mso-wrap-distance-top:0;mso-wrap-distance-right:9pt;mso-wrap-distance-bottom:0;mso-position-horizontal:absolute;mso-position-horizontal-relative:text;mso-position-vertical:absolute;mso-position-vertical-relative:text;mso-width-percent:0;mso-height-percent:0;mso-width-relative:margin;mso-height-relative:margin;v-text-anchor:middle" o:gfxdata="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" fillcolor="#5b9bd5 [3204]" strokecolor="#1f4d78 [1604]" strokeweight="1pt">
                 <v:textbox>
                   <w:txbxContent>
                     <w:p>
@@ -2560,27 +2560,13 @@
                         <w:rPr>
                           <w:lang w:val="en-GB"/>
                         </w:rPr>
-                        <w:t xml:space="preserve"> – EMG </w:t>
-                      </w:r>
-                      <w:proofErr w:type="gramStart"/>
-                      <w:r>
-                        <w:rPr>
-                          <w:lang w:val="en-GB"/>
-                        </w:rPr>
-                        <w:t xml:space="preserve">Sensor </w:t>
+                        <w:t xml:space="preserve"> – EMG Sensor </w:t>
                       </w:r>
                       <w:r>
                         <w:rPr>
                           <w:lang w:val="en-GB"/>
                         </w:rPr>
-                        <w:t>,</w:t>
-                      </w:r>
-                      <w:proofErr w:type="gramEnd"/>
-                      <w:r>
-                        <w:rPr>
-                          <w:lang w:val="en-GB"/>
-                        </w:rPr>
-                        <w:t xml:space="preserve"> electrodes</w:t>
+                        <w:t>, electrodes</w:t>
                       </w:r>
                     </w:p>
                   </w:txbxContent>
@@ -2692,8 +2678,6 @@
       <w:r>
         <w:t xml:space="preserve">-Integrator </w:t>
       </w:r>
-      <w:bookmarkStart w:id="0" w:name="_GoBack"/>
-      <w:bookmarkEnd w:id="0"/>
     </w:p>
     <w:p/>
     <w:p/>
@@ -2702,6 +2686,7 @@
       <w:r>
         <w:rPr>
           <w:noProof/>
+          <w:lang w:val="en-GB" w:eastAsia="en-GB"/>
         </w:rPr>
         <w:lastRenderedPageBreak/>
         <mc:AlternateContent>
@@ -2761,14 +2746,27 @@
                             <w:r>
                               <w:t xml:space="preserve">Figure </w:t>
                             </w:r>
-                            <w:fldSimple w:instr=" SEQ Figure \* ARABIC ">
-                              <w:r>
-                                <w:rPr>
-                                  <w:noProof/>
-                                </w:rPr>
-                                <w:t>1</w:t>
-                              </w:r>
-                            </w:fldSimple>
+                            <w:r>
+                              <w:fldChar w:fldCharType="begin"/>
+                            </w:r>
+                            <w:r>
+                              <w:instrText xml:space="preserve"> SEQ Figure \* ARABIC </w:instrText>
+                            </w:r>
+                            <w:r>
+                              <w:fldChar w:fldCharType="separate"/>
+                            </w:r>
+                            <w:r>
+                              <w:rPr>
+                                <w:noProof/>
+                              </w:rPr>
+                              <w:t>1</w:t>
+                            </w:r>
+                            <w:r>
+                              <w:rPr>
+                                <w:noProof/>
+                              </w:rPr>
+                              <w:fldChar w:fldCharType="end"/>
+                            </w:r>
                             <w:r>
                               <w:t>. AC sweep for the Second Order High Pass Filter</w:t>
                             </w:r>
@@ -2808,14 +2806,27 @@
                       <w:r>
                         <w:t xml:space="preserve">Figure </w:t>
                       </w:r>
-                      <w:fldSimple w:instr=" SEQ Figure \* ARABIC ">
-                        <w:r>
-                          <w:rPr>
-                            <w:noProof/>
-                          </w:rPr>
-                          <w:t>1</w:t>
-                        </w:r>
-                      </w:fldSimple>
+                      <w:r>
+                        <w:fldChar w:fldCharType="begin"/>
+                      </w:r>
+                      <w:r>
+                        <w:instrText xml:space="preserve"> SEQ Figure \* ARABIC </w:instrText>
+                      </w:r>
+                      <w:r>
+                        <w:fldChar w:fldCharType="separate"/>
+                      </w:r>
+                      <w:r>
+                        <w:rPr>
+                          <w:noProof/>
+                        </w:rPr>
+                        <w:t>1</w:t>
+                      </w:r>
+                      <w:r>
+                        <w:rPr>
+                          <w:noProof/>
+                        </w:rPr>
+                        <w:fldChar w:fldCharType="end"/>
+                      </w:r>
                       <w:r>
                         <w:t>. AC sweep for the Second Order High Pass Filter</w:t>
                       </w:r>
@@ -2904,9 +2915,884 @@
           </wp:anchor>
         </w:drawing>
       </w:r>
+      <w:r>
+        <w:t xml:space="preserve">STEPS IN THE REASONING BEHIND THE NEW </w:t>
+      </w:r>
+      <w:r>
+        <w:t>CIRCUIT</w:t>
+      </w:r>
+    </w:p>
+    <w:p/>
+    <w:p>
+      <w:r>
+        <w:t xml:space="preserve">Why we chose the LMC660? </w:t>
+      </w:r>
+    </w:p>
+    <w:p>
+      <w:r>
+        <w:t xml:space="preserve">All the features are mainly explained in the intro to the datasheet found on the Texas Instrument’s website: </w:t>
+      </w:r>
+      <w:hyperlink r:id="rId10" w:history="1">
+        <w:r>
+          <w:rPr>
+            <w:rStyle w:val="Hyperlink"/>
+          </w:rPr>
+          <w:t>http://www.ti.com/lit/ds/symlink/lmc660.pdf</w:t>
+        </w:r>
+      </w:hyperlink>
+      <w:r>
+        <w:t>.</w:t>
+      </w:r>
+    </w:p>
+    <w:p>
+      <w:r>
+        <w:t xml:space="preserve">The main feature is its performant rail to rail output swing, the common mode range that includes ground and finally the low noise features. The Integrated circuit provide 4 LMC660CN OP AMPS in a single package which is Ideal and will greatly simplify the circuit design. </w:t>
+      </w:r>
+      <w:r>
+        <w:t>One of its main application is also one that will be used in our circuit, namely the Instrumentational Amplifier.</w:t>
+      </w:r>
+    </w:p>
+    <w:p>
+      <w:r>
+        <w:t xml:space="preserve">Other utilized features: </w:t>
+      </w:r>
+    </w:p>
+    <w:p>
+      <w:pPr>
+        <w:pStyle w:val="ListParagraph"/>
+        <w:numPr>
+          <w:ilvl w:val="0"/>
+          <w:numId w:val="3"/>
+        </w:numPr>
+      </w:pPr>
+      <w:r>
+        <w:t>Rail-to-Rail Output Swing</w:t>
+      </w:r>
+    </w:p>
+    <w:p>
+      <w:pPr>
+        <w:pStyle w:val="ListParagraph"/>
+        <w:numPr>
+          <w:ilvl w:val="0"/>
+          <w:numId w:val="3"/>
+        </w:numPr>
+      </w:pPr>
+      <w:r>
+        <w:t>High Voltage Gain: 126 dB</w:t>
+      </w:r>
+    </w:p>
+    <w:p>
+      <w:pPr>
+        <w:pStyle w:val="ListParagraph"/>
+        <w:numPr>
+          <w:ilvl w:val="0"/>
+          <w:numId w:val="3"/>
+        </w:numPr>
+      </w:pPr>
+      <w:r>
+        <w:t>Ultra-Low</w:t>
+      </w:r>
+      <w:r>
+        <w:t xml:space="preserve"> Input Bias Current: 2 fA</w:t>
+      </w:r>
+    </w:p>
+    <w:p>
+      <w:pPr>
+        <w:pStyle w:val="ListParagraph"/>
+        <w:numPr>
+          <w:ilvl w:val="0"/>
+          <w:numId w:val="3"/>
+        </w:numPr>
+      </w:pPr>
+      <w:r>
+        <w:t>Input Common-Mode Range Includes V</w:t>
+      </w:r>
+      <w:r>
+        <w:t>-</w:t>
+      </w:r>
+    </w:p>
+    <w:p>
+      <w:pPr>
+        <w:rPr>
+          <w:color w:val="FF0000"/>
+        </w:rPr>
+      </w:pPr>
+      <w:r>
+        <w:rPr>
+          <w:color w:val="FF0000"/>
+        </w:rPr>
+        <w:t xml:space="preserve">STEP 1 SINGLE RAIL TO DUAL RAIL </w:t>
+      </w:r>
+    </w:p>
+    <w:p/>
+    <w:p>
+      <w:r>
+        <w:t>One of our main limitations resides i</w:t>
+      </w:r>
+      <w:r>
+        <w:t xml:space="preserve">n the fact that </w:t>
+      </w:r>
+      <w:r>
+        <w:t>our circuit</w:t>
+      </w:r>
+      <w:r>
+        <w:t xml:space="preserve"> must be fed by the use of</w:t>
+      </w:r>
+      <w:r>
+        <w:t xml:space="preserve"> </w:t>
+      </w:r>
+      <w:r>
+        <w:t>9V batteries</w:t>
+      </w:r>
+      <w:r>
+        <w:t>. Our OP-AMPS will require to be fed with</w:t>
+      </w:r>
+      <w:r>
+        <w:t xml:space="preserve"> both positive and negative voltages fo</w:t>
+      </w:r>
+      <w:r>
+        <w:t xml:space="preserve">r maximum output voltage swing. But can the LMC660CN operate with only 4.5 to -4.5 V rail </w:t>
+      </w:r>
+      <w:r>
+        <w:t xml:space="preserve">voltage? Our simulation on multisim confirms that for the voltages used the rail voltages will work just fine. </w:t>
+      </w:r>
+      <w:r>
+        <w:t xml:space="preserve">  </w:t>
+      </w:r>
+      <w:r>
+        <w:t xml:space="preserve"> </w:t>
+      </w:r>
+      <w:r>
+        <w:t xml:space="preserve">  </w:t>
+      </w:r>
+    </w:p>
+    <w:p/>
+    <w:p>
+      <w:pPr>
+        <w:rPr>
+          <w:color w:val="FF0000"/>
+        </w:rPr>
+      </w:pPr>
+      <w:r>
+        <w:rPr>
+          <w:color w:val="FF0000"/>
+        </w:rPr>
+        <w:lastRenderedPageBreak/>
+        <w:t>STEP 2</w:t>
+      </w:r>
+      <w:r>
+        <w:rPr>
+          <w:color w:val="FF0000"/>
+        </w:rPr>
+        <w:t xml:space="preserve"> AMPLIFYING OUR EMG SENSOR SIGNAL (</w:t>
+      </w:r>
+      <w:r>
+        <w:rPr>
+          <w:color w:val="FF0000"/>
+        </w:rPr>
+        <w:t>TESTING AND BUILDING THE INSTRUMENTATIONAL AMPLIFIER</w:t>
+      </w:r>
+      <w:r>
+        <w:rPr>
+          <w:color w:val="FF0000"/>
+        </w:rPr>
+        <w:t>)</w:t>
+      </w:r>
+    </w:p>
+    <w:p>
+      <w:r>
+        <w:t>Our main goal here is amplification</w:t>
+      </w:r>
+      <w:r>
+        <w:t xml:space="preserve"> to boost ou</w:t>
+      </w:r>
+      <w:r>
+        <w:t>r EMG signal to a useable level</w:t>
+      </w:r>
+      <w:r>
+        <w:t>.</w:t>
+      </w:r>
+      <w:r>
+        <w:t xml:space="preserve"> However a very particular type of Amplifier needs to be used; we will examine “the why” by trying to understand the signals involved. </w:t>
+      </w:r>
+      <w:r>
+        <w:t xml:space="preserve"> Indeed as research suggests, a potential can be sensed on our skin close to 2mV (depending on the individual). </w:t>
+      </w:r>
+      <w:r>
+        <w:t>To fetch this potential, amplify and use it we use a sensor that con</w:t>
+      </w:r>
+      <w:r>
+        <w:t>sists of 3 different electrodes: One ground or reference EMG attached to a bony part of the body and the two other electrodes to the contours of the wanted muscle</w:t>
+      </w:r>
+      <w:r>
+        <w:t xml:space="preserve"> </w:t>
+      </w:r>
+      <w:r>
+        <w:t>(the biceps in our particular case, even though I have to admit that trying to play music from our quadriceps must be pretty fun)</w:t>
+      </w:r>
+      <w:r>
+        <w:t xml:space="preserve">. The reason behind the use of two electrodes resides in the fact that </w:t>
+      </w:r>
+      <w:r>
+        <w:t xml:space="preserve">we dramatically reduce the noise involved (from thermal noise to other disturbances of around 10-20 mV that will just blur out the wanted signal </w:t>
+      </w:r>
+      <w:r>
+        <w:t>of around 2mv, moreover we don’t want to amplify the noise either so clearly two electrodes is the way to go). The best example to visualize the reasoning behind this is by just considering the two electrodes on the muscle separated by a small distance. With no activity we would have “V1=N, V2=N”</w:t>
+      </w:r>
+      <w:r>
+        <w:t xml:space="preserve"> with an activity “V1=A+N, V2=B+N”</w:t>
+      </w:r>
+      <w:r>
+        <w:t>. “A</w:t>
+      </w:r>
+      <w:r>
+        <w:t>ssuming the noise picked up by the two electrodes are equal, we would arrive at a signal that is proportional to muscle activity and has a large reduction of noise V=A-B. Hence a difference amplifier with low common mode gain is wanted for this circuit.</w:t>
+      </w:r>
+      <w:r>
+        <w:t>” The low input resistance of the standard issue difference amplifier will pose an issue, we thus use an instrumentational amplifier with high input impedance and low output impedance! (Wow that’s great! No buffer stage needed).</w:t>
+      </w:r>
+    </w:p>
+    <w:p/>
+    <w:p>
+      <w:pPr>
+        <w:rPr>
+          <w:i/>
+        </w:rPr>
+      </w:pPr>
+      <w:r>
+        <w:rPr>
+          <w:i/>
+        </w:rPr>
+        <w:t xml:space="preserve">We have decided to set our instrumentational amplifier to provide a gain close to 1000 to 1500. This will not only facilitate </w:t>
+      </w:r>
+      <w:r>
+        <w:rPr>
+          <w:i/>
+        </w:rPr>
+        <w:t xml:space="preserve">coding procedures in the later steps but it will allow our initial signal of approx. 2-5mV to be correctly amplified to V. </w:t>
+      </w:r>
+    </w:p>
+    <w:p/>
+    <w:p>
+      <w:pPr>
+        <w:rPr>
+          <w:u w:val="single"/>
+        </w:rPr>
+      </w:pPr>
+      <w:r>
+        <w:rPr>
+          <w:u w:val="single"/>
+        </w:rPr>
+        <w:t xml:space="preserve">Differential test </w:t>
+      </w:r>
+    </w:p>
+    <w:p/>
+    <w:p>
+      <w:pPr>
+        <w:keepNext/>
+      </w:pPr>
+      <w:r>
+        <w:rPr>
+          <w:noProof/>
+          <w:lang w:val="en-GB" w:eastAsia="en-GB"/>
+        </w:rPr>
+        <w:drawing>
+          <wp:inline distT="0" distB="0" distL="0" distR="0" wp14:anchorId="7D9AEA0F" wp14:editId="6BC9A740">
+            <wp:extent cx="5727700" cy="2487901"/>
+            <wp:effectExtent l="0" t="0" r="6350" b="8255"/>
+            <wp:docPr id="20" name="Picture 20" descr="https://i.gyazo.com/32e86e78e7ff5d071ec4cc1a24fe00cc.png"/>
+            <wp:cNvGraphicFramePr>
+              <a:graphicFrameLocks xmlns:a="http://schemas.openxmlformats.org/drawingml/2006/main" noChangeAspect="1"/>
+            </wp:cNvGraphicFramePr>
+            <a:graphic xmlns:a="http://schemas.openxmlformats.org/drawingml/2006/main">
+              <a:graphicData uri="http://schemas.openxmlformats.org/drawingml/2006/picture">
+                <pic:pic xmlns:pic="http://schemas.openxmlformats.org/drawingml/2006/picture">
+                  <pic:nvPicPr>
+                    <pic:cNvPr id="0" name="Picture 1" descr="https://i.gyazo.com/32e86e78e7ff5d071ec4cc1a24fe00cc.png"/>
+                    <pic:cNvPicPr>
+                      <a:picLocks noChangeAspect="1" noChangeArrowheads="1"/>
+                    </pic:cNvPicPr>
+                  </pic:nvPicPr>
+                  <pic:blipFill>
+                    <a:blip r:embed="rId11">
+                      <a:extLst>
+                        <a:ext uri="{28A0092B-C50C-407E-A947-70E740481C1C}">
+                          <a14:useLocalDpi xmlns:a14="http://schemas.microsoft.com/office/drawing/2010/main" val="0"/>
+                        </a:ext>
+                      </a:extLst>
+                    </a:blip>
+                    <a:srcRect/>
+                    <a:stretch>
+                      <a:fillRect/>
+                    </a:stretch>
+                  </pic:blipFill>
+                  <pic:spPr bwMode="auto">
+                    <a:xfrm>
+                      <a:off x="0" y="0"/>
+                      <a:ext cx="5727700" cy="2487901"/>
+                    </a:xfrm>
+                    <a:prstGeom prst="rect">
+                      <a:avLst/>
+                    </a:prstGeom>
+                    <a:noFill/>
+                    <a:ln>
+                      <a:noFill/>
+                    </a:ln>
+                  </pic:spPr>
+                </pic:pic>
+              </a:graphicData>
+            </a:graphic>
+          </wp:inline>
+        </w:drawing>
+      </w:r>
+    </w:p>
+    <w:p>
+      <w:pPr>
+        <w:pStyle w:val="Caption"/>
+      </w:pPr>
+      <w:r>
+        <w:t xml:space="preserve">Figure </w:t>
+      </w:r>
+      <w:r>
+        <w:fldChar w:fldCharType="begin"/>
+      </w:r>
+      <w:r>
+        <w:instrText xml:space="preserve"> SEQ Figure \* ARABIC </w:instrText>
+      </w:r>
+      <w:r>
+        <w:fldChar w:fldCharType="separate"/>
+      </w:r>
+      <w:r>
+        <w:rPr>
+          <w:noProof/>
+        </w:rPr>
+        <w:t>2</w:t>
+      </w:r>
+      <w:r>
+        <w:fldChar w:fldCharType="end"/>
+      </w:r>
+      <w:r>
+        <w:t xml:space="preserve"> The Instrumentational Amplifier Differential Test</w:t>
+      </w:r>
+    </w:p>
+    <w:p/>
+    <w:p>
+      <w:r>
+        <w:t>The values can be easily de</w:t>
+      </w:r>
+      <w:r>
+        <w:t xml:space="preserve">rived following Sedra and Smith’s </w:t>
+      </w:r>
+      <w:r>
+        <w:t>Microelectronic Circuits. It is clear that we have two buffer stages followed by a differential amp config.</w:t>
+      </w:r>
+      <w:r>
+        <w:t xml:space="preserve"> With unity gain</w:t>
+      </w:r>
+      <w:r>
+        <w:t xml:space="preserve"> . </w:t>
+      </w:r>
+    </w:p>
+    <w:p>
+      <w:r>
+        <w:lastRenderedPageBreak/>
+        <w:t xml:space="preserve">V1 is set to +2mV pk-pk, we reach an output of 3.21V, thus a nice gain of approximately 1605. </w:t>
+      </w:r>
+    </w:p>
+    <w:p/>
+    <w:p>
+      <w:pPr>
+        <w:rPr>
+          <w:u w:val="single"/>
+        </w:rPr>
+      </w:pPr>
+      <w:r>
+        <w:rPr>
+          <w:u w:val="single"/>
+        </w:rPr>
+        <w:t xml:space="preserve">Common mode test </w:t>
+      </w:r>
+    </w:p>
+    <w:p>
+      <w:pPr>
+        <w:rPr>
+          <w:u w:val="single"/>
+        </w:rPr>
+      </w:pPr>
+    </w:p>
+    <w:p>
+      <w:r>
+        <w:rPr>
+          <w:noProof/>
+          <w:lang w:val="en-GB" w:eastAsia="en-GB"/>
+        </w:rPr>
+        <w:drawing>
+          <wp:inline distT="0" distB="0" distL="0" distR="0" wp14:anchorId="1D94C0EA" wp14:editId="1F95E902">
+            <wp:extent cx="5727700" cy="2712471"/>
+            <wp:effectExtent l="0" t="0" r="6350" b="0"/>
+            <wp:docPr id="21" name="Picture 21" descr="https://i.gyazo.com/763edcf6e720aecb558c6bbb498a9d11.png"/>
+            <wp:cNvGraphicFramePr>
+              <a:graphicFrameLocks xmlns:a="http://schemas.openxmlformats.org/drawingml/2006/main" noChangeAspect="1"/>
+            </wp:cNvGraphicFramePr>
+            <a:graphic xmlns:a="http://schemas.openxmlformats.org/drawingml/2006/main">
+              <a:graphicData uri="http://schemas.openxmlformats.org/drawingml/2006/picture">
+                <pic:pic xmlns:pic="http://schemas.openxmlformats.org/drawingml/2006/picture">
+                  <pic:nvPicPr>
+                    <pic:cNvPr id="0" name="Picture 3" descr="https://i.gyazo.com/763edcf6e720aecb558c6bbb498a9d11.png"/>
+                    <pic:cNvPicPr>
+                      <a:picLocks noChangeAspect="1" noChangeArrowheads="1"/>
+                    </pic:cNvPicPr>
+                  </pic:nvPicPr>
+                  <pic:blipFill>
+                    <a:blip r:embed="rId12">
+                      <a:extLst>
+                        <a:ext uri="{28A0092B-C50C-407E-A947-70E740481C1C}">
+                          <a14:useLocalDpi xmlns:a14="http://schemas.microsoft.com/office/drawing/2010/main" val="0"/>
+                        </a:ext>
+                      </a:extLst>
+                    </a:blip>
+                    <a:srcRect/>
+                    <a:stretch>
+                      <a:fillRect/>
+                    </a:stretch>
+                  </pic:blipFill>
+                  <pic:spPr bwMode="auto">
+                    <a:xfrm>
+                      <a:off x="0" y="0"/>
+                      <a:ext cx="5727700" cy="2712471"/>
+                    </a:xfrm>
+                    <a:prstGeom prst="rect">
+                      <a:avLst/>
+                    </a:prstGeom>
+                    <a:noFill/>
+                    <a:ln>
+                      <a:noFill/>
+                    </a:ln>
+                  </pic:spPr>
+                </pic:pic>
+              </a:graphicData>
+            </a:graphic>
+          </wp:inline>
+        </w:drawing>
+      </w:r>
+    </w:p>
+    <w:p/>
+    <w:p>
+      <w:r>
+        <w:t>Both input were set to the same 2mV pk-pk and clearly the output is very small (nV)</w:t>
+      </w:r>
+      <w:r>
+        <w:t>.</w:t>
+      </w:r>
+    </w:p>
+    <w:p/>
+    <w:p>
+      <w:r>
+        <w:t xml:space="preserve">The Amplification is working, we now have to filter all unwanted frequencies and eliminate the DC offset. </w:t>
+      </w:r>
+    </w:p>
+    <w:p/>
+    <w:p>
+      <w:pPr>
+        <w:rPr>
+          <w:color w:val="FF0000"/>
+        </w:rPr>
+      </w:pPr>
+      <w:r>
+        <w:rPr>
+          <w:color w:val="FF0000"/>
+        </w:rPr>
+        <w:t>STEP 3</w:t>
+      </w:r>
+      <w:r>
+        <w:rPr>
+          <w:color w:val="FF0000"/>
+        </w:rPr>
+        <w:t xml:space="preserve"> FILTERING</w:t>
+      </w:r>
+    </w:p>
+    <w:p/>
+    <w:p>
+      <w:r>
+        <w:t>“</w:t>
+      </w:r>
+      <w:r>
+        <w:t>Having extracted the EMG signal and removed the common noise in the signals from the two electrodes, the next stage is to clean the signal further. From research it was found the frequency spectrum of EMG signals emitted from the bicep muscle are in a range of 10Hz to 250Hz with a peak at ~50Hz</w:t>
+      </w:r>
+      <w:r>
+        <w:t xml:space="preserve"> “</w:t>
+      </w:r>
+      <w:r>
+        <w:t xml:space="preserve">. How </w:t>
+      </w:r>
+      <w:r>
+        <w:t>bizarre</w:t>
+      </w:r>
+      <w:r>
+        <w:t xml:space="preserve">… next thing you know the </w:t>
+      </w:r>
+      <w:r>
+        <w:t xml:space="preserve">mains introduces loads of noise at </w:t>
+      </w:r>
+      <w:r>
+        <w:t>50Hz and</w:t>
+      </w:r>
+      <w:r>
+        <w:t xml:space="preserve"> we have to use a notch filter…</w:t>
+      </w:r>
+    </w:p>
+    <w:p/>
+    <w:p>
+      <w:r>
+        <w:t>-Second order Active high pass filter with unity gain and cut off frequency of 10Hz with quality factor Q= 0.707 , this provides optimal db/decade steepness.</w:t>
+      </w:r>
+    </w:p>
+    <w:p>
+      <w:r>
+        <w:rPr>
+          <w:noProof/>
+          <w:lang w:val="en-GB" w:eastAsia="en-GB"/>
+        </w:rPr>
+        <w:drawing>
+          <wp:inline distT="0" distB="0" distL="0" distR="0" wp14:anchorId="37E95805" wp14:editId="5048EC1A">
+            <wp:extent cx="3476625" cy="1953467"/>
+            <wp:effectExtent l="0" t="0" r="0" b="8890"/>
+            <wp:docPr id="23" name="Picture 23" descr="https://i.gyazo.com/571fa87f975b04e570a77da3325a7ec9.png"/>
+            <wp:cNvGraphicFramePr>
+              <a:graphicFrameLocks xmlns:a="http://schemas.openxmlformats.org/drawingml/2006/main" noChangeAspect="1"/>
+            </wp:cNvGraphicFramePr>
+            <a:graphic xmlns:a="http://schemas.openxmlformats.org/drawingml/2006/main">
+              <a:graphicData uri="http://schemas.openxmlformats.org/drawingml/2006/picture">
+                <pic:pic xmlns:pic="http://schemas.openxmlformats.org/drawingml/2006/picture">
+                  <pic:nvPicPr>
+                    <pic:cNvPr id="0" name="Picture 10" descr="https://i.gyazo.com/571fa87f975b04e570a77da3325a7ec9.png"/>
+                    <pic:cNvPicPr>
+                      <a:picLocks noChangeAspect="1" noChangeArrowheads="1"/>
+                    </pic:cNvPicPr>
+                  </pic:nvPicPr>
+                  <pic:blipFill>
+                    <a:blip r:embed="rId13">
+                      <a:extLst>
+                        <a:ext uri="{28A0092B-C50C-407E-A947-70E740481C1C}">
+                          <a14:useLocalDpi xmlns:a14="http://schemas.microsoft.com/office/drawing/2010/main" val="0"/>
+                        </a:ext>
+                      </a:extLst>
+                    </a:blip>
+                    <a:srcRect/>
+                    <a:stretch>
+                      <a:fillRect/>
+                    </a:stretch>
+                  </pic:blipFill>
+                  <pic:spPr bwMode="auto">
+                    <a:xfrm>
+                      <a:off x="0" y="0"/>
+                      <a:ext cx="3478809" cy="1954694"/>
+                    </a:xfrm>
+                    <a:prstGeom prst="rect">
+                      <a:avLst/>
+                    </a:prstGeom>
+                    <a:noFill/>
+                    <a:ln>
+                      <a:noFill/>
+                    </a:ln>
+                  </pic:spPr>
+                </pic:pic>
+              </a:graphicData>
+            </a:graphic>
+          </wp:inline>
+        </w:drawing>
+      </w:r>
+    </w:p>
+    <w:p/>
+    <w:p/>
+    <w:p/>
+    <w:p/>
+    <w:p>
+      <w:r>
+        <w:rPr>
+          <w:noProof/>
+          <w:lang w:val="en-GB" w:eastAsia="en-GB"/>
+        </w:rPr>
+        <w:drawing>
+          <wp:inline distT="0" distB="0" distL="0" distR="0" wp14:anchorId="2406707B" wp14:editId="731912F2">
+            <wp:extent cx="3954089" cy="2657475"/>
+            <wp:effectExtent l="0" t="0" r="8890" b="0"/>
+            <wp:docPr id="24" name="Picture 24" descr="https://i.gyazo.com/c4b0ce896149a1d89c7cca5836f36f66.png"/>
+            <wp:cNvGraphicFramePr>
+              <a:graphicFrameLocks xmlns:a="http://schemas.openxmlformats.org/drawingml/2006/main" noChangeAspect="1"/>
+            </wp:cNvGraphicFramePr>
+            <a:graphic xmlns:a="http://schemas.openxmlformats.org/drawingml/2006/main">
+              <a:graphicData uri="http://schemas.openxmlformats.org/drawingml/2006/picture">
+                <pic:pic xmlns:pic="http://schemas.openxmlformats.org/drawingml/2006/picture">
+                  <pic:nvPicPr>
+                    <pic:cNvPr id="0" name="Picture 12" descr="https://i.gyazo.com/c4b0ce896149a1d89c7cca5836f36f66.png"/>
+                    <pic:cNvPicPr>
+                      <a:picLocks noChangeAspect="1" noChangeArrowheads="1"/>
+                    </pic:cNvPicPr>
+                  </pic:nvPicPr>
+                  <pic:blipFill>
+                    <a:blip r:embed="rId14">
+                      <a:extLst>
+                        <a:ext uri="{28A0092B-C50C-407E-A947-70E740481C1C}">
+                          <a14:useLocalDpi xmlns:a14="http://schemas.microsoft.com/office/drawing/2010/main" val="0"/>
+                        </a:ext>
+                      </a:extLst>
+                    </a:blip>
+                    <a:srcRect/>
+                    <a:stretch>
+                      <a:fillRect/>
+                    </a:stretch>
+                  </pic:blipFill>
+                  <pic:spPr bwMode="auto">
+                    <a:xfrm>
+                      <a:off x="0" y="0"/>
+                      <a:ext cx="3974067" cy="2670902"/>
+                    </a:xfrm>
+                    <a:prstGeom prst="rect">
+                      <a:avLst/>
+                    </a:prstGeom>
+                    <a:noFill/>
+                    <a:ln>
+                      <a:noFill/>
+                    </a:ln>
+                  </pic:spPr>
+                </pic:pic>
+              </a:graphicData>
+            </a:graphic>
+          </wp:inline>
+        </w:drawing>
+      </w:r>
+    </w:p>
+    <w:p/>
+    <w:p/>
+    <w:p>
+      <w:r>
+        <w:t>We can then add a low pass filter to remove frequencies above 250 hz and effectively create a bandpass</w:t>
+      </w:r>
+      <w:r>
+        <w:t>. However I’m not fully sure about the 250Hz business, so unless we get a lot of noise at higher frequencies it’ll be fine for now.</w:t>
+      </w:r>
+    </w:p>
+    <w:p/>
+    <w:p>
+      <w:pPr>
+        <w:rPr>
+          <w:color w:val="FF0000"/>
+        </w:rPr>
+      </w:pPr>
+      <w:r>
+        <w:rPr>
+          <w:color w:val="FF0000"/>
+        </w:rPr>
+        <w:t>STEP 4 RECTIFYING WITH THE PRECISION RECTIFIER</w:t>
+      </w:r>
+    </w:p>
+    <w:p/>
+    <w:p>
+      <w:r>
+        <w:t xml:space="preserve">Signal processing starts here as all the unwanted frequencies are now long gone. </w:t>
+      </w:r>
+    </w:p>
+    <w:p/>
+    <w:p>
+      <w:r>
+        <w:t xml:space="preserve">Concept of acquiring the envelope of the signal through the rectified signal. </w:t>
+      </w:r>
+    </w:p>
+    <w:p>
+      <w:r>
+        <w:t>Why not use a simple diode to rectify our signal? We are dealing with very small signals sometimes even below the voltage threshold of the diode, hence there is a risk of losing the signal on the way</w:t>
+      </w:r>
+      <w:r>
+        <w:t xml:space="preserve"> and unwanted distortion</w:t>
+      </w:r>
+      <w:r>
+        <w:t>, hence the use of the super diode rectifier</w:t>
+      </w:r>
+      <w:r>
+        <w:t>, the latter ignores the 0.7V threshold limit.</w:t>
+      </w:r>
+      <w:r>
+        <w:t xml:space="preserve"> </w:t>
+      </w:r>
+    </w:p>
+    <w:p/>
+    <w:p>
+      <w:r>
+        <w:t>Our configuration makes it so that the o</w:t>
+      </w:r>
+      <w:r>
+        <w:t>utput of the rectifier will be &gt;</w:t>
+      </w:r>
+      <w:r>
+        <w:t xml:space="preserve">0, however </w:t>
+      </w:r>
+      <w:r>
+        <w:t>if we turn the diodes around we get a rectified signal below 0. This is ideal since our integrator (next stage) will have a gain of -1 and thus make our final output signal to the Arduino positive and between 0-3.33V (input to Arduino)</w:t>
+      </w:r>
+      <w:r>
+        <w:t>.</w:t>
+      </w:r>
+    </w:p>
+    <w:p/>
+    <w:p>
+      <w:r>
+        <w:rPr>
+          <w:noProof/>
+          <w:lang w:val="en-GB" w:eastAsia="en-GB"/>
+        </w:rPr>
+        <w:drawing>
+          <wp:anchor distT="0" distB="0" distL="114300" distR="114300" simplePos="0" relativeHeight="251695104" behindDoc="0" locked="0" layoutInCell="1" allowOverlap="1" wp14:anchorId="376DE839" wp14:editId="39D8AED6">
+            <wp:simplePos x="0" y="0"/>
+            <wp:positionH relativeFrom="margin">
+              <wp:align>center</wp:align>
+            </wp:positionH>
+            <wp:positionV relativeFrom="paragraph">
+              <wp:posOffset>25400</wp:posOffset>
+            </wp:positionV>
+            <wp:extent cx="2171065" cy="1700530"/>
+            <wp:effectExtent l="0" t="0" r="635" b="0"/>
+            <wp:wrapThrough wrapText="bothSides">
+              <wp:wrapPolygon edited="0">
+                <wp:start x="0" y="0"/>
+                <wp:lineTo x="0" y="21294"/>
+                <wp:lineTo x="21417" y="21294"/>
+                <wp:lineTo x="21417" y="0"/>
+                <wp:lineTo x="0" y="0"/>
+              </wp:wrapPolygon>
+            </wp:wrapThrough>
+            <wp:docPr id="25" name="Picture 25" descr="https://i.gyazo.com/0fa80a2f1094c609009570d285da9e76.png"/>
+            <wp:cNvGraphicFramePr>
+              <a:graphicFrameLocks xmlns:a="http://schemas.openxmlformats.org/drawingml/2006/main" noChangeAspect="1"/>
+            </wp:cNvGraphicFramePr>
+            <a:graphic xmlns:a="http://schemas.openxmlformats.org/drawingml/2006/main">
+              <a:graphicData uri="http://schemas.openxmlformats.org/drawingml/2006/picture">
+                <pic:pic xmlns:pic="http://schemas.openxmlformats.org/drawingml/2006/picture">
+                  <pic:nvPicPr>
+                    <pic:cNvPr id="0" name="Picture 14" descr="https://i.gyazo.com/0fa80a2f1094c609009570d285da9e76.png"/>
+                    <pic:cNvPicPr>
+                      <a:picLocks noChangeAspect="1" noChangeArrowheads="1"/>
+                    </pic:cNvPicPr>
+                  </pic:nvPicPr>
+                  <pic:blipFill>
+                    <a:blip r:embed="rId15" cstate="print">
+                      <a:extLst>
+                        <a:ext uri="{28A0092B-C50C-407E-A947-70E740481C1C}">
+                          <a14:useLocalDpi xmlns:a14="http://schemas.microsoft.com/office/drawing/2010/main" val="0"/>
+                        </a:ext>
+                      </a:extLst>
+                    </a:blip>
+                    <a:srcRect/>
+                    <a:stretch>
+                      <a:fillRect/>
+                    </a:stretch>
+                  </pic:blipFill>
+                  <pic:spPr bwMode="auto">
+                    <a:xfrm>
+                      <a:off x="0" y="0"/>
+                      <a:ext cx="2171065" cy="1700530"/>
+                    </a:xfrm>
+                    <a:prstGeom prst="rect">
+                      <a:avLst/>
+                    </a:prstGeom>
+                    <a:noFill/>
+                    <a:ln>
+                      <a:noFill/>
+                    </a:ln>
+                  </pic:spPr>
+                </pic:pic>
+              </a:graphicData>
+            </a:graphic>
+            <wp14:sizeRelH relativeFrom="margin">
+              <wp14:pctWidth>0</wp14:pctWidth>
+            </wp14:sizeRelH>
+            <wp14:sizeRelV relativeFrom="margin">
+              <wp14:pctHeight>0</wp14:pctHeight>
+            </wp14:sizeRelV>
+          </wp:anchor>
+        </w:drawing>
+      </w:r>
+    </w:p>
+    <w:p/>
+    <w:p/>
+    <w:p/>
+    <w:p/>
+    <w:p/>
+    <w:p/>
+    <w:p/>
+    <w:p/>
+    <w:p/>
+    <w:p/>
+    <w:p/>
+    <w:p>
+      <w:pPr>
+        <w:rPr>
+          <w:color w:val="FF0000"/>
+        </w:rPr>
+      </w:pPr>
+      <w:r>
+        <w:rPr>
+          <w:color w:val="FF0000"/>
+        </w:rPr>
+        <w:t xml:space="preserve">STEP 5 </w:t>
+      </w:r>
+      <w:r>
+        <w:rPr>
+          <w:color w:val="FF0000"/>
+        </w:rPr>
+        <w:t xml:space="preserve">ACTIVE </w:t>
+      </w:r>
+      <w:r>
+        <w:rPr>
+          <w:color w:val="FF0000"/>
+        </w:rPr>
+        <w:t>ENVELOPE DETECTOR</w:t>
+      </w:r>
+      <w:r>
+        <w:rPr>
+          <w:color w:val="FF0000"/>
+        </w:rPr>
+        <w:t xml:space="preserve"> (AKA OP AMP INTEGRATOR)</w:t>
+      </w:r>
+    </w:p>
+    <w:p/>
+    <w:p>
+      <w:r>
+        <w:t>“T</w:t>
+      </w:r>
+      <w:r>
+        <w:t xml:space="preserve">he integrator acts as a low pass filter, with a cut off </w:t>
+      </w:r>
+      <w:r>
+        <w:t>frequency given by fc=1/(2*pi*R18*C) and a DC gain of –R18</w:t>
+      </w:r>
+      <w:r>
+        <w:t>/R1</w:t>
+      </w:r>
+      <w:r>
+        <w:t>7</w:t>
+      </w:r>
+      <w:bookmarkStart w:id="0" w:name="_GoBack"/>
+      <w:bookmarkEnd w:id="0"/>
+      <w:r>
+        <w:t>. For our application the cut off frequency was set to approximately 2Hz and the DC gain was set approximately to 2x so the output envelope peak will be between 1V and 2V.</w:t>
+      </w:r>
+      <w:r>
+        <w:t>”</w:t>
+      </w:r>
+    </w:p>
+    <w:p/>
+    <w:p/>
+    <w:p>
+      <w:pPr>
+        <w:ind w:firstLine="720"/>
+      </w:pPr>
+      <w:r>
+        <w:t xml:space="preserve"> “ “ has been written by Dan Mannion not me (Bruno)</w:t>
+      </w:r>
     </w:p>
     <w:sectPr>
-      <w:headerReference w:type="default" r:id="rId10"/>
+      <w:headerReference w:type="default" r:id="rId16"/>
       <w:pgSz w:w="11900" w:h="16840"/>
       <w:pgMar w:top="1440" w:right="1440" w:bottom="1440" w:left="1440" w:header="708" w:footer="708" w:gutter="0"/>
       <w:cols w:space="708"/>
@@ -3112,6 +3998,118 @@
     </w:lvl>
   </w:abstractNum>
   <w:abstractNum w:abstractNumId="1" w15:restartNumberingAfterBreak="0">
+    <w:nsid w:val="21AC0259"/>
+    <w:multiLevelType w:val="hybridMultilevel"/>
+    <w:tmpl w:val="16EEF2F0"/>
+    <w:lvl w:ilvl="0" w:tplc="46CC91C8">
+      <w:numFmt w:val="bullet"/>
+      <w:lvlText w:val="-"/>
+      <w:lvlJc w:val="left"/>
+      <w:pPr>
+        <w:ind w:left="720" w:hanging="360"/>
+      </w:pPr>
+      <w:rPr>
+        <w:rFonts w:ascii="Calibri" w:eastAsiaTheme="minorHAnsi" w:hAnsi="Calibri" w:cstheme="minorBidi" w:hint="default"/>
+      </w:rPr>
+    </w:lvl>
+    <w:lvl w:ilvl="1" w:tplc="08090003" w:tentative="1">
+      <w:start w:val="1"/>
+      <w:numFmt w:val="bullet"/>
+      <w:lvlText w:val="o"/>
+      <w:lvlJc w:val="left"/>
+      <w:pPr>
+        <w:ind w:left="1440" w:hanging="360"/>
+      </w:pPr>
+      <w:rPr>
+        <w:rFonts w:ascii="Courier New" w:hAnsi="Courier New" w:cs="Courier New" w:hint="default"/>
+      </w:rPr>
+    </w:lvl>
+    <w:lvl w:ilvl="2" w:tplc="08090005" w:tentative="1">
+      <w:start w:val="1"/>
+      <w:numFmt w:val="bullet"/>
+      <w:lvlText w:val=""/>
+      <w:lvlJc w:val="left"/>
+      <w:pPr>
+        <w:ind w:left="2160" w:hanging="360"/>
+      </w:pPr>
+      <w:rPr>
+        <w:rFonts w:ascii="Wingdings" w:hAnsi="Wingdings" w:hint="default"/>
+      </w:rPr>
+    </w:lvl>
+    <w:lvl w:ilvl="3" w:tplc="08090001" w:tentative="1">
+      <w:start w:val="1"/>
+      <w:numFmt w:val="bullet"/>
+      <w:lvlText w:val=""/>
+      <w:lvlJc w:val="left"/>
+      <w:pPr>
+        <w:ind w:left="2880" w:hanging="360"/>
+      </w:pPr>
+      <w:rPr>
+        <w:rFonts w:ascii="Symbol" w:hAnsi="Symbol" w:hint="default"/>
+      </w:rPr>
+    </w:lvl>
+    <w:lvl w:ilvl="4" w:tplc="08090003" w:tentative="1">
+      <w:start w:val="1"/>
+      <w:numFmt w:val="bullet"/>
+      <w:lvlText w:val="o"/>
+      <w:lvlJc w:val="left"/>
+      <w:pPr>
+        <w:ind w:left="3600" w:hanging="360"/>
+      </w:pPr>
+      <w:rPr>
+        <w:rFonts w:ascii="Courier New" w:hAnsi="Courier New" w:cs="Courier New" w:hint="default"/>
+      </w:rPr>
+    </w:lvl>
+    <w:lvl w:ilvl="5" w:tplc="08090005" w:tentative="1">
+      <w:start w:val="1"/>
+      <w:numFmt w:val="bullet"/>
+      <w:lvlText w:val=""/>
+      <w:lvlJc w:val="left"/>
+      <w:pPr>
+        <w:ind w:left="4320" w:hanging="360"/>
+      </w:pPr>
+      <w:rPr>
+        <w:rFonts w:ascii="Wingdings" w:hAnsi="Wingdings" w:hint="default"/>
+      </w:rPr>
+    </w:lvl>
+    <w:lvl w:ilvl="6" w:tplc="08090001" w:tentative="1">
+      <w:start w:val="1"/>
+      <w:numFmt w:val="bullet"/>
+      <w:lvlText w:val=""/>
+      <w:lvlJc w:val="left"/>
+      <w:pPr>
+        <w:ind w:left="5040" w:hanging="360"/>
+      </w:pPr>
+      <w:rPr>
+        <w:rFonts w:ascii="Symbol" w:hAnsi="Symbol" w:hint="default"/>
+      </w:rPr>
+    </w:lvl>
+    <w:lvl w:ilvl="7" w:tplc="08090003" w:tentative="1">
+      <w:start w:val="1"/>
+      <w:numFmt w:val="bullet"/>
+      <w:lvlText w:val="o"/>
+      <w:lvlJc w:val="left"/>
+      <w:pPr>
+        <w:ind w:left="5760" w:hanging="360"/>
+      </w:pPr>
+      <w:rPr>
+        <w:rFonts w:ascii="Courier New" w:hAnsi="Courier New" w:cs="Courier New" w:hint="default"/>
+      </w:rPr>
+    </w:lvl>
+    <w:lvl w:ilvl="8" w:tplc="08090005" w:tentative="1">
+      <w:start w:val="1"/>
+      <w:numFmt w:val="bullet"/>
+      <w:lvlText w:val=""/>
+      <w:lvlJc w:val="left"/>
+      <w:pPr>
+        <w:ind w:left="6480" w:hanging="360"/>
+      </w:pPr>
+      <w:rPr>
+        <w:rFonts w:ascii="Wingdings" w:hAnsi="Wingdings" w:hint="default"/>
+      </w:rPr>
+    </w:lvl>
+  </w:abstractNum>
+  <w:abstractNum w:abstractNumId="2" w15:restartNumberingAfterBreak="0">
     <w:nsid w:val="53BB0180"/>
     <w:multiLevelType w:val="hybridMultilevel"/>
     <w:tmpl w:val="0568C9A8"/>
@@ -3227,6 +4225,9 @@
     <w:abstractNumId w:val="0"/>
   </w:num>
   <w:num w:numId="2">
+    <w:abstractNumId w:val="2"/>
+  </w:num>
+  <w:num w:numId="3">
     <w:abstractNumId w:val="1"/>
   </w:num>
 </w:numbering>
@@ -3843,6 +4844,17 @@
       <w:contextualSpacing/>
     </w:pPr>
   </w:style>
+  <w:style w:type="character" w:styleId="Hyperlink">
+    <w:name w:val="Hyperlink"/>
+    <w:basedOn w:val="DefaultParagraphFont"/>
+    <w:uiPriority w:val="99"/>
+    <w:unhideWhenUsed/>
+    <w:rsid w:val="006A583A"/>
+    <w:rPr>
+      <w:color w:val="0563C1" w:themeColor="hyperlink"/>
+      <w:u w:val="single"/>
+    </w:rPr>
+  </w:style>
 </w:styles>
 </file>
 
@@ -4112,7 +5124,7 @@
 </file>
 
 <file path=customXml/itemProps1.xml><?xml version="1.0" encoding="utf-8"?>
-<ds:datastoreItem xmlns:ds="http://schemas.openxmlformats.org/officeDocument/2006/customXml" ds:itemID="{4BCD4BA4-CC3A-41FD-B240-7D95739F0D6F}">
+<ds:datastoreItem xmlns:ds="http://schemas.openxmlformats.org/officeDocument/2006/customXml" ds:itemID="{86DC2568-3725-41D8-B7F9-1486E06D7942}">
   <ds:schemaRefs>
     <ds:schemaRef ds:uri="http://schemas.openxmlformats.org/officeDocument/2006/bibliography"/>
   </ds:schemaRefs>

</xml_diff>